<commit_message>
Doc: Correcao S.D gaviao
</commit_message>
<xml_diff>
--- a/Sistemas Distribuidos Deu Pet.docx
+++ b/Sistemas Distribuidos Deu Pet.docx
@@ -1,6 +1,6 @@
 
 <file path=word/document.xml><?xml version="1.0" encoding="utf-8"?>
-<w:document xmlns:wpc="http://schemas.microsoft.com/office/word/2010/wordprocessingCanvas" xmlns:cx="http://schemas.microsoft.com/office/drawing/2014/chartex" xmlns:cx1="http://schemas.microsoft.com/office/drawing/2015/9/8/chartex" xmlns:cx2="http://schemas.microsoft.com/office/drawing/2015/10/21/chartex" xmlns:cx3="http://schemas.microsoft.com/office/drawing/2016/5/9/chartex" xmlns:cx4="http://schemas.microsoft.com/office/drawing/2016/5/10/chartex" xmlns:cx5="http://schemas.microsoft.com/office/drawing/2016/5/11/chartex" xmlns:cx6="http://schemas.microsoft.com/office/drawing/2016/5/12/chartex" xmlns:cx7="http://schemas.microsoft.com/office/drawing/2016/5/13/chartex" xmlns:cx8="http://schemas.microsoft.com/office/drawing/2016/5/14/chartex" xmlns:mc="http://schemas.openxmlformats.org/markup-compatibility/2006" xmlns:aink="http://schemas.microsoft.com/office/drawing/2016/ink" xmlns:am3d="http://schemas.microsoft.com/office/drawing/2017/model3d" xmlns:o="urn:schemas-microsoft-com:office:office" xmlns:oel="http://schemas.microsoft.com/office/2019/extlst" xmlns:r="http://schemas.openxmlformats.org/officeDocument/2006/relationships" xmlns:m="http://schemas.openxmlformats.org/officeDocument/2006/math" xmlns:v="urn:schemas-microsoft-com:vml" xmlns:wp14="http://schemas.microsoft.com/office/word/2010/wordprocessingDrawing" xmlns:wp="http://schemas.openxmlformats.org/drawingml/2006/wordprocessingDrawing" xmlns:w10="urn:schemas-microsoft-com:office:word" xmlns:w="http://schemas.openxmlformats.org/wordprocessingml/2006/main" xmlns:w14="http://schemas.microsoft.com/office/word/2010/wordml" xmlns:w15="http://schemas.microsoft.com/office/word/2012/wordml" xmlns:w16cex="http://schemas.microsoft.com/office/word/2018/wordml/cex" xmlns:w16cid="http://schemas.microsoft.com/office/word/2016/wordml/cid" xmlns:w16="http://schemas.microsoft.com/office/word/2018/wordml" xmlns:w16sdtdh="http://schemas.microsoft.com/office/word/2020/wordml/sdtdatahash" xmlns:w16se="http://schemas.microsoft.com/office/word/2015/wordml/symex" xmlns:wpg="http://schemas.microsoft.com/office/word/2010/wordprocessingGroup" xmlns:wpi="http://schemas.microsoft.com/office/word/2010/wordprocessingInk" xmlns:wne="http://schemas.microsoft.com/office/word/2006/wordml" xmlns:wps="http://schemas.microsoft.com/office/word/2010/wordprocessingShape" mc:Ignorable="w14 w15 w16se w16cid w16 w16cex w16sdtdh wp14">
+<w:document xmlns:wpc="http://schemas.microsoft.com/office/word/2010/wordprocessingCanvas" xmlns:mc="http://schemas.openxmlformats.org/markup-compatibility/2006" xmlns:o="urn:schemas-microsoft-com:office:office" xmlns:r="http://schemas.openxmlformats.org/officeDocument/2006/relationships" xmlns:m="http://schemas.openxmlformats.org/officeDocument/2006/math" xmlns:v="urn:schemas-microsoft-com:vml" xmlns:wp14="http://schemas.microsoft.com/office/word/2010/wordprocessingDrawing" xmlns:wp="http://schemas.openxmlformats.org/drawingml/2006/wordprocessingDrawing" xmlns:w10="urn:schemas-microsoft-com:office:word" xmlns:w="http://schemas.openxmlformats.org/wordprocessingml/2006/main" xmlns:w14="http://schemas.microsoft.com/office/word/2010/wordml" xmlns:w15="http://schemas.microsoft.com/office/word/2012/wordml" xmlns:wpg="http://schemas.microsoft.com/office/word/2010/wordprocessingGroup" xmlns:wpi="http://schemas.microsoft.com/office/word/2010/wordprocessingInk" xmlns:wne="http://schemas.microsoft.com/office/word/2006/wordml" xmlns:wps="http://schemas.microsoft.com/office/word/2010/wordprocessingShape" mc:Ignorable="w14 w15 wp14">
   <w:body>
     <w:p>
       <w:pPr>
@@ -30,16 +30,79 @@
           <w:sz w:val="24"/>
           <w:lang w:eastAsia="pt-BR"/>
         </w:rPr>
-        <w:t xml:space="preserve">Sistema distribuído é aquele em que os componentes localizados em um computador estão conectados uns aos outros em uma rede, se comunicam e coordenam suas ações apenas passando mensagens. Essa definição leva as seguintes características de sistemas distribuídos: simultaneidade de componentes, falta de Relógio global e falhas de componentes individuais. </w:t>
-      </w:r>
-      <w:r>
-        <w:rPr>
-          <w:rFonts w:ascii="Times New Roman" w:eastAsia="Times New Roman" w:hAnsi="Times New Roman" w:cs="Times New Roman"/>
-          <w:bCs/>
-          <w:sz w:val="24"/>
-          <w:lang w:eastAsia="pt-BR"/>
-        </w:rPr>
-        <w:t>Dollimore e Kindberg (2007)</w:t>
+        <w:t xml:space="preserve">Sistema distribuído é aquele em que os componentes localizados em um computador estão conectados uns aos outros em uma rede, se comunicam e coordenam suas ações apenas passando mensagens. Essa definição leva as seguintes características de sistemas distribuídos: </w:t>
+      </w:r>
+      <w:r>
+        <w:rPr>
+          <w:rFonts w:ascii="Times New Roman" w:eastAsia="Times New Roman" w:hAnsi="Times New Roman" w:cs="Times New Roman"/>
+          <w:bCs/>
+          <w:sz w:val="24"/>
+          <w:lang w:eastAsia="pt-BR"/>
+        </w:rPr>
+        <w:t>dispositivos sendo acessados por vários usuários ao mesmo tempo</w:t>
+      </w:r>
+      <w:r>
+        <w:rPr>
+          <w:rFonts w:ascii="Times New Roman" w:eastAsia="Times New Roman" w:hAnsi="Times New Roman" w:cs="Times New Roman"/>
+          <w:bCs/>
+          <w:sz w:val="24"/>
+          <w:lang w:eastAsia="pt-BR"/>
+        </w:rPr>
+        <w:t>, falta de Relógio global e fal</w:t>
+      </w:r>
+      <w:r>
+        <w:rPr>
+          <w:rFonts w:ascii="Times New Roman" w:eastAsia="Times New Roman" w:hAnsi="Times New Roman" w:cs="Times New Roman"/>
+          <w:bCs/>
+          <w:sz w:val="24"/>
+          <w:lang w:eastAsia="pt-BR"/>
+        </w:rPr>
+        <w:t>has de componentes individuais (</w:t>
+      </w:r>
+      <w:r>
+        <w:rPr>
+          <w:rFonts w:ascii="Times New Roman" w:eastAsia="Times New Roman" w:hAnsi="Times New Roman" w:cs="Times New Roman"/>
+          <w:bCs/>
+          <w:sz w:val="24"/>
+          <w:lang w:eastAsia="pt-BR"/>
+        </w:rPr>
+        <w:t xml:space="preserve">DOLLIMORE </w:t>
+      </w:r>
+      <w:r>
+        <w:rPr>
+          <w:rFonts w:ascii="Times New Roman" w:eastAsia="Times New Roman" w:hAnsi="Times New Roman" w:cs="Times New Roman"/>
+          <w:bCs/>
+          <w:sz w:val="24"/>
+          <w:lang w:eastAsia="pt-BR"/>
+        </w:rPr>
+        <w:t xml:space="preserve">e </w:t>
+      </w:r>
+      <w:r>
+        <w:rPr>
+          <w:rFonts w:ascii="Times New Roman" w:eastAsia="Times New Roman" w:hAnsi="Times New Roman" w:cs="Times New Roman"/>
+          <w:bCs/>
+          <w:sz w:val="24"/>
+          <w:lang w:eastAsia="pt-BR"/>
+        </w:rPr>
+        <w:t xml:space="preserve">KINDBERG </w:t>
+      </w:r>
+      <w:r>
+        <w:rPr>
+          <w:rFonts w:ascii="Times New Roman" w:eastAsia="Times New Roman" w:hAnsi="Times New Roman" w:cs="Times New Roman"/>
+          <w:bCs/>
+          <w:sz w:val="24"/>
+          <w:lang w:eastAsia="pt-BR"/>
+        </w:rPr>
+        <w:t>2007)</w:t>
+      </w:r>
+      <w:r>
+        <w:rPr>
+          <w:rFonts w:ascii="Times New Roman" w:eastAsia="Times New Roman" w:hAnsi="Times New Roman" w:cs="Times New Roman"/>
+          <w:bCs/>
+          <w:sz w:val="24"/>
+          <w:lang w:eastAsia="pt-BR"/>
+        </w:rPr>
+        <w:t>.</w:t>
       </w:r>
     </w:p>
     <w:p>
@@ -137,9 +200,8 @@
         <w:spacing w:after="240" w:line="360" w:lineRule="auto"/>
         <w:jc w:val="both"/>
         <w:rPr>
-          <w:rFonts w:ascii="Times New Roman" w:eastAsia="Times New Roman" w:hAnsi="Times New Roman" w:cs="Times New Roman"/>
-          <w:bCs/>
-          <w:sz w:val="24"/>
+          <w:rFonts w:eastAsia="Times New Roman"/>
+          <w:bCs/>
           <w:lang w:eastAsia="pt-BR"/>
         </w:rPr>
       </w:pPr>
@@ -159,17 +221,56 @@
           <w:sz w:val="24"/>
           <w:lang w:eastAsia="pt-BR"/>
         </w:rPr>
-        <w:t xml:space="preserve">heterogêneo de computadores e redes. </w:t>
-      </w:r>
-      <w:r>
-        <w:rPr>
-          <w:rFonts w:ascii="Times New Roman" w:eastAsia="Times New Roman" w:hAnsi="Times New Roman" w:cs="Times New Roman"/>
-          <w:bCs/>
-          <w:sz w:val="24"/>
-          <w:lang w:eastAsia="pt-BR"/>
-        </w:rPr>
-        <w:t xml:space="preserve">Dollimore e Kindberg (2007). </w:t>
-      </w:r>
+        <w:t>heterogêneo de computadores e redes</w:t>
+      </w:r>
+      <w:r>
+        <w:rPr>
+          <w:rFonts w:ascii="Times New Roman" w:eastAsia="Times New Roman" w:hAnsi="Times New Roman" w:cs="Times New Roman"/>
+          <w:bCs/>
+          <w:sz w:val="24"/>
+          <w:lang w:eastAsia="pt-BR"/>
+        </w:rPr>
+        <w:t xml:space="preserve"> </w:t>
+      </w:r>
+      <w:r>
+        <w:rPr>
+          <w:rFonts w:ascii="Times New Roman" w:eastAsia="Times New Roman" w:hAnsi="Times New Roman" w:cs="Times New Roman"/>
+          <w:bCs/>
+          <w:sz w:val="24"/>
+          <w:lang w:eastAsia="pt-BR"/>
+        </w:rPr>
+        <w:t>(</w:t>
+      </w:r>
+      <w:r>
+        <w:rPr>
+          <w:rFonts w:ascii="Times New Roman" w:eastAsia="Times New Roman" w:hAnsi="Times New Roman" w:cs="Times New Roman"/>
+          <w:bCs/>
+          <w:sz w:val="24"/>
+          <w:lang w:eastAsia="pt-BR"/>
+        </w:rPr>
+        <w:t>DOLLIMORE e KINDBERG 2007)</w:t>
+      </w:r>
+      <w:r>
+        <w:rPr>
+          <w:rFonts w:ascii="Times New Roman" w:eastAsia="Times New Roman" w:hAnsi="Times New Roman" w:cs="Times New Roman"/>
+          <w:bCs/>
+          <w:sz w:val="24"/>
+          <w:lang w:eastAsia="pt-BR"/>
+        </w:rPr>
+        <w:t>.</w:t>
+      </w:r>
+    </w:p>
+    <w:p>
+      <w:pPr>
+        <w:spacing w:after="240" w:line="360" w:lineRule="auto"/>
+        <w:jc w:val="both"/>
+        <w:rPr>
+          <w:rFonts w:ascii="Times New Roman" w:eastAsia="Times New Roman" w:hAnsi="Times New Roman" w:cs="Times New Roman"/>
+          <w:bCs/>
+          <w:sz w:val="24"/>
+          <w:lang w:eastAsia="pt-BR"/>
+        </w:rPr>
+      </w:pPr>
       <w:r>
         <w:rPr>
           <w:rFonts w:ascii="Times New Roman" w:eastAsia="Times New Roman" w:hAnsi="Times New Roman" w:cs="Times New Roman"/>
@@ -271,7 +372,27 @@
           <w:szCs w:val="24"/>
           <w:lang w:eastAsia="pt-BR"/>
         </w:rPr>
-        <w:t>diferentes sistemas operacionais trazem consigo diferentes formas de programação e interface para protocolos de internet;</w:t>
+        <w:t xml:space="preserve">diferentes sistemas operacionais trazem consigo </w:t>
+      </w:r>
+      <w:r>
+        <w:rPr>
+          <w:rFonts w:ascii="Times New Roman" w:eastAsia="Times New Roman" w:hAnsi="Times New Roman" w:cs="Times New Roman"/>
+          <w:bCs/>
+          <w:sz w:val="24"/>
+          <w:szCs w:val="24"/>
+          <w:lang w:eastAsia="pt-BR"/>
+        </w:rPr>
+        <w:t>diferentes formas de programação</w:t>
+      </w:r>
+      <w:r>
+        <w:rPr>
+          <w:rFonts w:ascii="Times New Roman" w:eastAsia="Times New Roman" w:hAnsi="Times New Roman" w:cs="Times New Roman"/>
+          <w:bCs/>
+          <w:sz w:val="24"/>
+          <w:szCs w:val="24"/>
+          <w:lang w:eastAsia="pt-BR"/>
+        </w:rPr>
+        <w:t>;</w:t>
       </w:r>
     </w:p>
     <w:p>
@@ -299,7 +420,18 @@
           <w:szCs w:val="24"/>
           <w:lang w:eastAsia="pt-BR"/>
         </w:rPr>
-        <w:t>linguagens de programação: cada linguagem de programação possui suas singularidades, seja no tratamento de vetores, registros e variáveis. É necessário tratar essas diferenças para que não haja erros de informações e haja uma comunicação efetiva;</w:t>
+        <w:t xml:space="preserve">linguagens de programação: cada linguagem de programação possui suas singularidades, seja no tratamento de vetores, registros e variáveis. É necessário </w:t>
+      </w:r>
+      <w:r>
+        <w:rPr>
+          <w:rFonts w:ascii="Times New Roman" w:eastAsia="Times New Roman" w:hAnsi="Times New Roman" w:cs="Times New Roman"/>
+          <w:bCs/>
+          <w:sz w:val="24"/>
+          <w:szCs w:val="24"/>
+          <w:lang w:eastAsia="pt-BR"/>
+        </w:rPr>
+        <w:lastRenderedPageBreak/>
+        <w:t>tratar essas diferenças para que não haja erros de informações e haja uma comunicação efetiva;</w:t>
       </w:r>
     </w:p>
     <w:p>
@@ -327,7 +459,6 @@
           <w:szCs w:val="24"/>
           <w:lang w:eastAsia="pt-BR"/>
         </w:rPr>
-        <w:lastRenderedPageBreak/>
         <w:t>implementação de diferentes desenvolvedores: é necessário que diferentes desenvolvedores utilizem de padrões comuns no desenvolvimento para que haja comunicação entre os diferentes sistemas.</w:t>
       </w:r>
     </w:p>
@@ -469,6 +600,52 @@
         </w:rPr>
         <w:t xml:space="preserve"> da aplicação, serão executadas por meio do </w:t>
       </w:r>
+      <w:proofErr w:type="spellStart"/>
+      <w:r>
+        <w:rPr>
+          <w:rFonts w:ascii="Times New Roman" w:eastAsia="Times New Roman" w:hAnsi="Times New Roman" w:cs="Times New Roman"/>
+          <w:bCs/>
+          <w:sz w:val="24"/>
+          <w:szCs w:val="24"/>
+          <w:lang w:eastAsia="pt-BR"/>
+        </w:rPr>
+        <w:t>thymeleaf</w:t>
+      </w:r>
+      <w:proofErr w:type="spellEnd"/>
+      <w:r>
+        <w:rPr>
+          <w:rFonts w:ascii="Times New Roman" w:eastAsia="Times New Roman" w:hAnsi="Times New Roman" w:cs="Times New Roman"/>
+          <w:bCs/>
+          <w:sz w:val="24"/>
+          <w:szCs w:val="24"/>
+          <w:lang w:eastAsia="pt-BR"/>
+        </w:rPr>
+        <w:t>.</w:t>
+      </w:r>
+    </w:p>
+    <w:p>
+      <w:pPr>
+        <w:spacing w:after="240" w:line="360" w:lineRule="auto"/>
+        <w:jc w:val="both"/>
+        <w:rPr>
+          <w:rFonts w:ascii="Times New Roman" w:eastAsia="Times New Roman" w:hAnsi="Times New Roman" w:cs="Times New Roman"/>
+          <w:bCs/>
+          <w:sz w:val="24"/>
+          <w:szCs w:val="24"/>
+          <w:lang w:eastAsia="pt-BR"/>
+        </w:rPr>
+      </w:pPr>
+      <w:r>
+        <w:rPr>
+          <w:rFonts w:ascii="Times New Roman" w:eastAsia="Times New Roman" w:hAnsi="Times New Roman" w:cs="Times New Roman"/>
+          <w:bCs/>
+          <w:sz w:val="24"/>
+          <w:szCs w:val="24"/>
+          <w:lang w:eastAsia="pt-BR"/>
+        </w:rPr>
+        <w:t xml:space="preserve">Também é utilizada neste sistema a arquitetura </w:t>
+      </w:r>
+      <w:proofErr w:type="spellStart"/>
       <w:r>
         <w:rPr>
           <w:rFonts w:ascii="Times New Roman" w:eastAsia="Times New Roman" w:hAnsi="Times New Roman" w:cs="Times New Roman"/>
@@ -479,64 +656,9 @@
           <w:szCs w:val="24"/>
           <w:lang w:eastAsia="pt-BR"/>
         </w:rPr>
-        <w:t>container</w:t>
-      </w:r>
-      <w:r>
-        <w:rPr>
-          <w:rFonts w:ascii="Times New Roman" w:eastAsia="Times New Roman" w:hAnsi="Times New Roman" w:cs="Times New Roman"/>
-          <w:bCs/>
-          <w:sz w:val="24"/>
-          <w:szCs w:val="24"/>
-          <w:lang w:eastAsia="pt-BR"/>
-        </w:rPr>
-        <w:t xml:space="preserve"> </w:t>
-      </w:r>
-      <w:proofErr w:type="spellStart"/>
-      <w:r>
-        <w:rPr>
-          <w:rFonts w:ascii="Times New Roman" w:eastAsia="Times New Roman" w:hAnsi="Times New Roman" w:cs="Times New Roman"/>
-          <w:bCs/>
-          <w:sz w:val="24"/>
-          <w:szCs w:val="24"/>
-          <w:lang w:eastAsia="pt-BR"/>
-        </w:rPr>
-        <w:t>thymeleaf</w:t>
+        <w:t>Representational</w:t>
       </w:r>
       <w:proofErr w:type="spellEnd"/>
-      <w:r>
-        <w:rPr>
-          <w:rFonts w:ascii="Times New Roman" w:eastAsia="Times New Roman" w:hAnsi="Times New Roman" w:cs="Times New Roman"/>
-          <w:bCs/>
-          <w:sz w:val="24"/>
-          <w:szCs w:val="24"/>
-          <w:lang w:eastAsia="pt-BR"/>
-        </w:rPr>
-        <w:t>.</w:t>
-      </w:r>
-    </w:p>
-    <w:p>
-      <w:pPr>
-        <w:spacing w:after="240" w:line="360" w:lineRule="auto"/>
-        <w:jc w:val="both"/>
-        <w:rPr>
-          <w:rFonts w:ascii="Times New Roman" w:eastAsia="Times New Roman" w:hAnsi="Times New Roman" w:cs="Times New Roman"/>
-          <w:bCs/>
-          <w:sz w:val="24"/>
-          <w:szCs w:val="24"/>
-          <w:lang w:eastAsia="pt-BR"/>
-        </w:rPr>
-      </w:pPr>
-      <w:r>
-        <w:rPr>
-          <w:rFonts w:ascii="Times New Roman" w:eastAsia="Times New Roman" w:hAnsi="Times New Roman" w:cs="Times New Roman"/>
-          <w:bCs/>
-          <w:sz w:val="24"/>
-          <w:szCs w:val="24"/>
-          <w:lang w:eastAsia="pt-BR"/>
-        </w:rPr>
-        <w:t xml:space="preserve">Também é utilizada neste sistema a arquitetura </w:t>
-      </w:r>
-      <w:proofErr w:type="spellStart"/>
       <w:r>
         <w:rPr>
           <w:rFonts w:ascii="Times New Roman" w:eastAsia="Times New Roman" w:hAnsi="Times New Roman" w:cs="Times New Roman"/>
@@ -547,9 +669,9 @@
           <w:szCs w:val="24"/>
           <w:lang w:eastAsia="pt-BR"/>
         </w:rPr>
-        <w:t>Representational</w:t>
-      </w:r>
-      <w:proofErr w:type="spellEnd"/>
+        <w:t xml:space="preserve"> </w:t>
+      </w:r>
+      <w:proofErr w:type="spellStart"/>
       <w:r>
         <w:rPr>
           <w:rFonts w:ascii="Times New Roman" w:eastAsia="Times New Roman" w:hAnsi="Times New Roman" w:cs="Times New Roman"/>
@@ -560,9 +682,9 @@
           <w:szCs w:val="24"/>
           <w:lang w:eastAsia="pt-BR"/>
         </w:rPr>
-        <w:t xml:space="preserve"> </w:t>
-      </w:r>
-      <w:proofErr w:type="spellStart"/>
+        <w:t>State</w:t>
+      </w:r>
+      <w:proofErr w:type="spellEnd"/>
       <w:r>
         <w:rPr>
           <w:rFonts w:ascii="Times New Roman" w:eastAsia="Times New Roman" w:hAnsi="Times New Roman" w:cs="Times New Roman"/>
@@ -573,9 +695,9 @@
           <w:szCs w:val="24"/>
           <w:lang w:eastAsia="pt-BR"/>
         </w:rPr>
-        <w:t>State</w:t>
-      </w:r>
-      <w:proofErr w:type="spellEnd"/>
+        <w:t xml:space="preserve"> </w:t>
+      </w:r>
+      <w:proofErr w:type="spellStart"/>
       <w:r>
         <w:rPr>
           <w:rFonts w:ascii="Times New Roman" w:eastAsia="Times New Roman" w:hAnsi="Times New Roman" w:cs="Times New Roman"/>
@@ -586,9 +708,19 @@
           <w:szCs w:val="24"/>
           <w:lang w:eastAsia="pt-BR"/>
         </w:rPr>
-        <w:t xml:space="preserve"> </w:t>
-      </w:r>
-      <w:proofErr w:type="spellStart"/>
+        <w:t>Transfer</w:t>
+      </w:r>
+      <w:proofErr w:type="spellEnd"/>
+      <w:r>
+        <w:rPr>
+          <w:rFonts w:ascii="Times New Roman" w:eastAsia="Times New Roman" w:hAnsi="Times New Roman" w:cs="Times New Roman"/>
+          <w:bCs/>
+          <w:sz w:val="24"/>
+          <w:szCs w:val="24"/>
+          <w:lang w:eastAsia="pt-BR"/>
+        </w:rPr>
+        <w:t xml:space="preserve"> (REST), para acesso aos serviços providos pela aplicação servidora, linguagem Java e estilo de programação SOA/REST. O sistema utiliza o protocolo </w:t>
+      </w:r>
       <w:r>
         <w:rPr>
           <w:rFonts w:ascii="Times New Roman" w:eastAsia="Times New Roman" w:hAnsi="Times New Roman" w:cs="Times New Roman"/>
@@ -599,19 +731,9 @@
           <w:szCs w:val="24"/>
           <w:lang w:eastAsia="pt-BR"/>
         </w:rPr>
-        <w:t>Transfer</w:t>
-      </w:r>
-      <w:proofErr w:type="spellEnd"/>
-      <w:r>
-        <w:rPr>
-          <w:rFonts w:ascii="Times New Roman" w:eastAsia="Times New Roman" w:hAnsi="Times New Roman" w:cs="Times New Roman"/>
-          <w:bCs/>
-          <w:sz w:val="24"/>
-          <w:szCs w:val="24"/>
-          <w:lang w:eastAsia="pt-BR"/>
-        </w:rPr>
-        <w:t xml:space="preserve"> (REST), para acesso aos serviços providos pela aplicação servidora, linguagem Java e estilo de programação SOA/REST. O sistema utiliza o protocolo </w:t>
-      </w:r>
+        <w:t xml:space="preserve">Hypertext </w:t>
+      </w:r>
+      <w:proofErr w:type="spellStart"/>
       <w:r>
         <w:rPr>
           <w:rFonts w:ascii="Times New Roman" w:eastAsia="Times New Roman" w:hAnsi="Times New Roman" w:cs="Times New Roman"/>
@@ -622,9 +744,9 @@
           <w:szCs w:val="24"/>
           <w:lang w:eastAsia="pt-BR"/>
         </w:rPr>
-        <w:t xml:space="preserve">Hypertext </w:t>
-      </w:r>
-      <w:proofErr w:type="spellStart"/>
+        <w:t>Transfer</w:t>
+      </w:r>
+      <w:proofErr w:type="spellEnd"/>
       <w:r>
         <w:rPr>
           <w:rFonts w:ascii="Times New Roman" w:eastAsia="Times New Roman" w:hAnsi="Times New Roman" w:cs="Times New Roman"/>
@@ -635,9 +757,9 @@
           <w:szCs w:val="24"/>
           <w:lang w:eastAsia="pt-BR"/>
         </w:rPr>
-        <w:t>Transfer</w:t>
-      </w:r>
-      <w:proofErr w:type="spellEnd"/>
+        <w:t xml:space="preserve"> </w:t>
+      </w:r>
+      <w:proofErr w:type="spellStart"/>
       <w:r>
         <w:rPr>
           <w:rFonts w:ascii="Times New Roman" w:eastAsia="Times New Roman" w:hAnsi="Times New Roman" w:cs="Times New Roman"/>
@@ -648,9 +770,9 @@
           <w:szCs w:val="24"/>
           <w:lang w:eastAsia="pt-BR"/>
         </w:rPr>
-        <w:t xml:space="preserve"> </w:t>
-      </w:r>
-      <w:proofErr w:type="spellStart"/>
+        <w:t>Protocol</w:t>
+      </w:r>
+      <w:proofErr w:type="spellEnd"/>
       <w:r>
         <w:rPr>
           <w:rFonts w:ascii="Times New Roman" w:eastAsia="Times New Roman" w:hAnsi="Times New Roman" w:cs="Times New Roman"/>
@@ -661,9 +783,9 @@
           <w:szCs w:val="24"/>
           <w:lang w:eastAsia="pt-BR"/>
         </w:rPr>
-        <w:t>Protocol</w:t>
-      </w:r>
-      <w:proofErr w:type="spellEnd"/>
+        <w:t xml:space="preserve"> </w:t>
+      </w:r>
+      <w:proofErr w:type="spellStart"/>
       <w:r>
         <w:rPr>
           <w:rFonts w:ascii="Times New Roman" w:eastAsia="Times New Roman" w:hAnsi="Times New Roman" w:cs="Times New Roman"/>
@@ -674,6 +796,356 @@
           <w:szCs w:val="24"/>
           <w:lang w:eastAsia="pt-BR"/>
         </w:rPr>
+        <w:t>Secure</w:t>
+      </w:r>
+      <w:proofErr w:type="spellEnd"/>
+      <w:r>
+        <w:rPr>
+          <w:rFonts w:ascii="Times New Roman" w:eastAsia="Times New Roman" w:hAnsi="Times New Roman" w:cs="Times New Roman"/>
+          <w:bCs/>
+          <w:sz w:val="24"/>
+          <w:szCs w:val="24"/>
+          <w:lang w:eastAsia="pt-BR"/>
+        </w:rPr>
+        <w:t xml:space="preserve"> (HTTPS) para comunicação de dados entre as aplicações</w:t>
+      </w:r>
+      <w:r>
+        <w:rPr>
+          <w:rFonts w:ascii="Times New Roman" w:eastAsia="Times New Roman" w:hAnsi="Times New Roman" w:cs="Times New Roman"/>
+          <w:bCs/>
+          <w:sz w:val="24"/>
+          <w:szCs w:val="24"/>
+          <w:lang w:eastAsia="pt-BR"/>
+        </w:rPr>
+        <w:t xml:space="preserve"> com segurança</w:t>
+      </w:r>
+      <w:r>
+        <w:rPr>
+          <w:rFonts w:ascii="Times New Roman" w:eastAsia="Times New Roman" w:hAnsi="Times New Roman" w:cs="Times New Roman"/>
+          <w:bCs/>
+          <w:sz w:val="24"/>
+          <w:szCs w:val="24"/>
+          <w:lang w:eastAsia="pt-BR"/>
+        </w:rPr>
+        <w:t>.</w:t>
+      </w:r>
+    </w:p>
+    <w:p>
+      <w:pPr>
+        <w:spacing w:after="240" w:line="360" w:lineRule="auto"/>
+        <w:jc w:val="both"/>
+        <w:rPr>
+          <w:rFonts w:ascii="Times New Roman" w:eastAsia="Times New Roman" w:hAnsi="Times New Roman" w:cs="Times New Roman"/>
+          <w:bCs/>
+          <w:sz w:val="24"/>
+          <w:szCs w:val="24"/>
+          <w:lang w:eastAsia="pt-BR"/>
+        </w:rPr>
+      </w:pPr>
+    </w:p>
+    <w:p>
+      <w:pPr>
+        <w:spacing w:after="240" w:line="360" w:lineRule="auto"/>
+        <w:jc w:val="both"/>
+        <w:rPr>
+          <w:rFonts w:ascii="Times New Roman" w:eastAsia="Times New Roman" w:hAnsi="Times New Roman" w:cs="Times New Roman"/>
+          <w:bCs/>
+          <w:sz w:val="24"/>
+          <w:lang w:eastAsia="pt-BR"/>
+        </w:rPr>
+      </w:pPr>
+      <w:r>
+        <w:rPr>
+          <w:rFonts w:ascii="Times New Roman" w:eastAsia="Times New Roman" w:hAnsi="Times New Roman" w:cs="Times New Roman"/>
+          <w:bCs/>
+          <w:sz w:val="24"/>
+          <w:lang w:eastAsia="pt-BR"/>
+        </w:rPr>
+        <w:t>6.5.1.2 Escalabilidade</w:t>
+      </w:r>
+    </w:p>
+    <w:p>
+      <w:pPr>
+        <w:spacing w:after="240" w:line="360" w:lineRule="auto"/>
+        <w:jc w:val="both"/>
+        <w:rPr>
+          <w:rFonts w:eastAsia="Times New Roman"/>
+          <w:bCs/>
+          <w:lang w:eastAsia="pt-BR"/>
+        </w:rPr>
+      </w:pPr>
+      <w:r>
+        <w:rPr>
+          <w:rFonts w:ascii="Times New Roman" w:eastAsia="Times New Roman" w:hAnsi="Times New Roman" w:cs="Times New Roman"/>
+          <w:bCs/>
+          <w:sz w:val="24"/>
+          <w:szCs w:val="24"/>
+          <w:lang w:eastAsia="pt-BR"/>
+        </w:rPr>
+        <w:t xml:space="preserve">Um sistema é classificado </w:t>
+      </w:r>
+      <w:r>
+        <w:rPr>
+          <w:rFonts w:ascii="Times New Roman" w:eastAsia="Times New Roman" w:hAnsi="Times New Roman" w:cs="Times New Roman"/>
+          <w:bCs/>
+          <w:sz w:val="24"/>
+          <w:szCs w:val="24"/>
+          <w:lang w:eastAsia="pt-BR"/>
+        </w:rPr>
+        <w:t xml:space="preserve">como escalável se, </w:t>
+      </w:r>
+      <w:r>
+        <w:rPr>
+          <w:rFonts w:ascii="Times New Roman" w:eastAsia="Times New Roman" w:hAnsi="Times New Roman" w:cs="Times New Roman"/>
+          <w:bCs/>
+          <w:sz w:val="24"/>
+          <w:szCs w:val="24"/>
+          <w:lang w:eastAsia="pt-BR"/>
+        </w:rPr>
+        <w:t>perante um significativo número de recursos e us</w:t>
+      </w:r>
+      <w:r>
+        <w:rPr>
+          <w:rFonts w:ascii="Times New Roman" w:eastAsia="Times New Roman" w:hAnsi="Times New Roman" w:cs="Times New Roman"/>
+          <w:bCs/>
+          <w:sz w:val="24"/>
+          <w:szCs w:val="24"/>
+          <w:lang w:eastAsia="pt-BR"/>
+        </w:rPr>
+        <w:t xml:space="preserve">uários ele permanece eficiente </w:t>
+      </w:r>
+      <w:r>
+        <w:rPr>
+          <w:rFonts w:ascii="Times New Roman" w:eastAsia="Times New Roman" w:hAnsi="Times New Roman" w:cs="Times New Roman"/>
+          <w:bCs/>
+          <w:sz w:val="24"/>
+          <w:lang w:eastAsia="pt-BR"/>
+        </w:rPr>
+        <w:t>(</w:t>
+      </w:r>
+      <w:r>
+        <w:rPr>
+          <w:rFonts w:ascii="Times New Roman" w:eastAsia="Times New Roman" w:hAnsi="Times New Roman" w:cs="Times New Roman"/>
+          <w:bCs/>
+          <w:sz w:val="24"/>
+          <w:lang w:eastAsia="pt-BR"/>
+        </w:rPr>
+        <w:t>DOLLIMORE e KINDBERG 2007)</w:t>
+      </w:r>
+      <w:r>
+        <w:rPr>
+          <w:rFonts w:ascii="Times New Roman" w:eastAsia="Times New Roman" w:hAnsi="Times New Roman" w:cs="Times New Roman"/>
+          <w:bCs/>
+          <w:sz w:val="24"/>
+          <w:lang w:eastAsia="pt-BR"/>
+        </w:rPr>
+        <w:t>.</w:t>
+      </w:r>
+    </w:p>
+    <w:p>
+      <w:pPr>
+        <w:spacing w:after="240" w:line="360" w:lineRule="auto"/>
+        <w:jc w:val="both"/>
+        <w:rPr>
+          <w:rFonts w:ascii="Times New Roman" w:eastAsia="Times New Roman" w:hAnsi="Times New Roman" w:cs="Times New Roman"/>
+          <w:bCs/>
+          <w:sz w:val="24"/>
+          <w:szCs w:val="24"/>
+          <w:lang w:eastAsia="pt-BR"/>
+        </w:rPr>
+      </w:pPr>
+      <w:r>
+        <w:rPr>
+          <w:rFonts w:ascii="Times New Roman" w:eastAsia="Times New Roman" w:hAnsi="Times New Roman" w:cs="Times New Roman"/>
+          <w:bCs/>
+          <w:sz w:val="24"/>
+          <w:szCs w:val="24"/>
+          <w:lang w:eastAsia="pt-BR"/>
+        </w:rPr>
+        <w:t xml:space="preserve">Para possuir escalabilidade, o </w:t>
+      </w:r>
+      <w:r>
+        <w:rPr>
+          <w:rFonts w:ascii="Times New Roman" w:eastAsia="Times New Roman" w:hAnsi="Times New Roman" w:cs="Times New Roman"/>
+          <w:bCs/>
+          <w:sz w:val="24"/>
+          <w:szCs w:val="24"/>
+          <w:lang w:eastAsia="pt-BR"/>
+        </w:rPr>
+        <w:t>sistema</w:t>
+      </w:r>
+      <w:r>
+        <w:rPr>
+          <w:rFonts w:ascii="Times New Roman" w:eastAsia="Times New Roman" w:hAnsi="Times New Roman" w:cs="Times New Roman"/>
+          <w:bCs/>
+          <w:sz w:val="24"/>
+          <w:szCs w:val="24"/>
+          <w:lang w:eastAsia="pt-BR"/>
+        </w:rPr>
+        <w:t xml:space="preserve"> Deu Pet, </w:t>
+      </w:r>
+      <w:r>
+        <w:rPr>
+          <w:rFonts w:ascii="Times New Roman" w:eastAsia="Times New Roman" w:hAnsi="Times New Roman" w:cs="Times New Roman"/>
+          <w:bCs/>
+          <w:sz w:val="24"/>
+          <w:szCs w:val="24"/>
+          <w:lang w:eastAsia="pt-BR"/>
+        </w:rPr>
+        <w:t>utiliza</w:t>
+      </w:r>
+      <w:r>
+        <w:rPr>
+          <w:rFonts w:ascii="Times New Roman" w:eastAsia="Times New Roman" w:hAnsi="Times New Roman" w:cs="Times New Roman"/>
+          <w:bCs/>
+          <w:sz w:val="24"/>
+          <w:szCs w:val="24"/>
+          <w:lang w:eastAsia="pt-BR"/>
+        </w:rPr>
+        <w:t xml:space="preserve"> boa</w:t>
+      </w:r>
+      <w:r>
+        <w:rPr>
+          <w:rFonts w:ascii="Times New Roman" w:eastAsia="Times New Roman" w:hAnsi="Times New Roman" w:cs="Times New Roman"/>
+          <w:bCs/>
+          <w:sz w:val="24"/>
+          <w:szCs w:val="24"/>
+          <w:lang w:eastAsia="pt-BR"/>
+        </w:rPr>
+        <w:t xml:space="preserve">s práticas de programação, com algoritmos otimizados. Em relação ao banco de dados, existem rotinas de manutenção e criação de índices. Outra formar possível para aprimorar a escalabilidade é a utilização de serviços </w:t>
+      </w:r>
+      <w:r>
+        <w:rPr>
+          <w:rFonts w:ascii="Times New Roman" w:eastAsia="Times New Roman" w:hAnsi="Times New Roman" w:cs="Times New Roman"/>
+          <w:bCs/>
+          <w:i/>
+          <w:sz w:val="24"/>
+          <w:szCs w:val="24"/>
+          <w:lang w:eastAsia="pt-BR"/>
+        </w:rPr>
+        <w:t>Cloud</w:t>
+      </w:r>
+      <w:r>
+        <w:rPr>
+          <w:rFonts w:ascii="Times New Roman" w:eastAsia="Times New Roman" w:hAnsi="Times New Roman" w:cs="Times New Roman"/>
+          <w:bCs/>
+          <w:sz w:val="24"/>
+          <w:szCs w:val="24"/>
+          <w:lang w:eastAsia="pt-BR"/>
+        </w:rPr>
+        <w:t xml:space="preserve">, entretanto, essa aplicação ainda não definiu se irá utiliza-lo. </w:t>
+      </w:r>
+    </w:p>
+    <w:p>
+      <w:pPr>
+        <w:spacing w:after="240" w:line="360" w:lineRule="auto"/>
+        <w:jc w:val="both"/>
+        <w:rPr>
+          <w:rFonts w:ascii="Times New Roman" w:eastAsia="Times New Roman" w:hAnsi="Times New Roman" w:cs="Times New Roman"/>
+          <w:bCs/>
+          <w:sz w:val="24"/>
+          <w:lang w:eastAsia="pt-BR"/>
+        </w:rPr>
+      </w:pPr>
+    </w:p>
+    <w:p>
+      <w:pPr>
+        <w:spacing w:after="240" w:line="360" w:lineRule="auto"/>
+        <w:jc w:val="both"/>
+        <w:rPr>
+          <w:rFonts w:ascii="Times New Roman" w:eastAsia="Times New Roman" w:hAnsi="Times New Roman" w:cs="Times New Roman"/>
+          <w:bCs/>
+          <w:sz w:val="24"/>
+          <w:lang w:eastAsia="pt-BR"/>
+        </w:rPr>
+      </w:pPr>
+      <w:r>
+        <w:rPr>
+          <w:rFonts w:ascii="Times New Roman" w:eastAsia="Times New Roman" w:hAnsi="Times New Roman" w:cs="Times New Roman"/>
+          <w:bCs/>
+          <w:sz w:val="24"/>
+          <w:lang w:eastAsia="pt-BR"/>
+        </w:rPr>
+        <w:t>6.5.1.3 Abertura</w:t>
+      </w:r>
+    </w:p>
+    <w:p>
+      <w:pPr>
+        <w:spacing w:after="240" w:line="360" w:lineRule="auto"/>
+        <w:jc w:val="both"/>
+        <w:rPr>
+          <w:rFonts w:ascii="Times New Roman" w:eastAsia="Times New Roman" w:hAnsi="Times New Roman" w:cs="Times New Roman"/>
+          <w:bCs/>
+          <w:sz w:val="24"/>
+          <w:szCs w:val="24"/>
+          <w:lang w:eastAsia="pt-BR"/>
+        </w:rPr>
+      </w:pPr>
+      <w:r>
+        <w:rPr>
+          <w:rFonts w:ascii="Times New Roman" w:eastAsia="Times New Roman" w:hAnsi="Times New Roman" w:cs="Times New Roman"/>
+          <w:bCs/>
+          <w:sz w:val="24"/>
+          <w:szCs w:val="24"/>
+          <w:lang w:eastAsia="pt-BR"/>
+        </w:rPr>
+        <w:t xml:space="preserve">De acordo com </w:t>
+      </w:r>
+      <w:proofErr w:type="spellStart"/>
+      <w:r>
+        <w:rPr>
+          <w:rFonts w:ascii="Times New Roman" w:eastAsia="Times New Roman" w:hAnsi="Times New Roman" w:cs="Times New Roman"/>
+          <w:bCs/>
+          <w:sz w:val="24"/>
+          <w:szCs w:val="24"/>
+          <w:lang w:eastAsia="pt-BR"/>
+        </w:rPr>
+        <w:t>Tanenbaum</w:t>
+      </w:r>
+      <w:proofErr w:type="spellEnd"/>
+      <w:r>
+        <w:rPr>
+          <w:rFonts w:ascii="Times New Roman" w:eastAsia="Times New Roman" w:hAnsi="Times New Roman" w:cs="Times New Roman"/>
+          <w:bCs/>
+          <w:sz w:val="24"/>
+          <w:szCs w:val="24"/>
+          <w:lang w:eastAsia="pt-BR"/>
+        </w:rPr>
+        <w:t xml:space="preserve"> e Steen (2007, p.4), um sistema distribuído aberto é um sistema que oferece serviços de acordo com regras padronizadas que descrevem a sintaxe e a semântica desses serviços. No caso de sistemas distribuídos, em geral os serviços são especificados por meio de interfaces, que costumam ser descritas em uma linguagem de definição de interface (</w:t>
+      </w:r>
+      <w:r>
+        <w:rPr>
+          <w:rFonts w:ascii="Times New Roman" w:eastAsia="Times New Roman" w:hAnsi="Times New Roman" w:cs="Times New Roman"/>
+          <w:bCs/>
+          <w:i/>
+          <w:sz w:val="24"/>
+          <w:szCs w:val="24"/>
+          <w:lang w:eastAsia="pt-BR"/>
+        </w:rPr>
+        <w:t xml:space="preserve">Interface </w:t>
+      </w:r>
+      <w:proofErr w:type="spellStart"/>
+      <w:r>
+        <w:rPr>
+          <w:rFonts w:ascii="Times New Roman" w:eastAsia="Times New Roman" w:hAnsi="Times New Roman" w:cs="Times New Roman"/>
+          <w:bCs/>
+          <w:i/>
+          <w:sz w:val="24"/>
+          <w:szCs w:val="24"/>
+          <w:lang w:eastAsia="pt-BR"/>
+        </w:rPr>
+        <w:t>Definition</w:t>
+      </w:r>
+      <w:proofErr w:type="spellEnd"/>
+      <w:r>
+        <w:rPr>
+          <w:rFonts w:ascii="Times New Roman" w:eastAsia="Times New Roman" w:hAnsi="Times New Roman" w:cs="Times New Roman"/>
+          <w:bCs/>
+          <w:i/>
+          <w:sz w:val="24"/>
+          <w:szCs w:val="24"/>
+          <w:lang w:eastAsia="pt-BR"/>
+        </w:rPr>
         <w:t xml:space="preserve"> </w:t>
       </w:r>
       <w:proofErr w:type="spellStart"/>
@@ -682,12 +1154,11 @@
           <w:rFonts w:ascii="Times New Roman" w:eastAsia="Times New Roman" w:hAnsi="Times New Roman" w:cs="Times New Roman"/>
           <w:bCs/>
           <w:i/>
-          <w:iCs/>
-          <w:sz w:val="24"/>
-          <w:szCs w:val="24"/>
-          <w:lang w:eastAsia="pt-BR"/>
-        </w:rPr>
-        <w:t>Secure</w:t>
+          <w:sz w:val="24"/>
+          <w:szCs w:val="24"/>
+          <w:lang w:eastAsia="pt-BR"/>
+        </w:rPr>
+        <w:t>Language</w:t>
       </w:r>
       <w:proofErr w:type="spellEnd"/>
       <w:r>
@@ -698,269 +1169,399 @@
           <w:szCs w:val="24"/>
           <w:lang w:eastAsia="pt-BR"/>
         </w:rPr>
-        <w:t xml:space="preserve"> (HTTPS) para comunicação de dados entre as aplicações.</w:t>
-      </w:r>
-    </w:p>
-    <w:p>
-      <w:pPr>
-        <w:spacing w:after="240" w:line="360" w:lineRule="auto"/>
-        <w:jc w:val="both"/>
-        <w:rPr>
-          <w:rFonts w:ascii="Times New Roman" w:eastAsia="Times New Roman" w:hAnsi="Times New Roman" w:cs="Times New Roman"/>
-          <w:bCs/>
-          <w:sz w:val="24"/>
-          <w:szCs w:val="24"/>
-          <w:lang w:eastAsia="pt-BR"/>
-        </w:rPr>
-      </w:pPr>
-    </w:p>
-    <w:p>
-      <w:pPr>
-        <w:spacing w:after="240" w:line="360" w:lineRule="auto"/>
-        <w:jc w:val="both"/>
-        <w:rPr>
-          <w:rFonts w:ascii="Times New Roman" w:eastAsia="Times New Roman" w:hAnsi="Times New Roman" w:cs="Times New Roman"/>
-          <w:bCs/>
-          <w:sz w:val="24"/>
-          <w:lang w:eastAsia="pt-BR"/>
-        </w:rPr>
-      </w:pPr>
-      <w:r>
-        <w:rPr>
-          <w:rFonts w:ascii="Times New Roman" w:eastAsia="Times New Roman" w:hAnsi="Times New Roman" w:cs="Times New Roman"/>
-          <w:bCs/>
-          <w:sz w:val="24"/>
-          <w:lang w:eastAsia="pt-BR"/>
-        </w:rPr>
-        <w:t>6.5.1.2 Escalabilidade</w:t>
-      </w:r>
-    </w:p>
-    <w:p>
-      <w:pPr>
-        <w:spacing w:after="240" w:line="360" w:lineRule="auto"/>
-        <w:jc w:val="both"/>
-        <w:rPr>
-          <w:rFonts w:ascii="Times New Roman" w:eastAsia="Times New Roman" w:hAnsi="Times New Roman" w:cs="Times New Roman"/>
-          <w:bCs/>
-          <w:sz w:val="24"/>
-          <w:szCs w:val="24"/>
-          <w:lang w:eastAsia="pt-BR"/>
-        </w:rPr>
-      </w:pPr>
-      <w:r>
-        <w:rPr>
-          <w:rFonts w:ascii="Times New Roman" w:eastAsia="Times New Roman" w:hAnsi="Times New Roman" w:cs="Times New Roman"/>
-          <w:bCs/>
-          <w:sz w:val="24"/>
-          <w:szCs w:val="24"/>
-          <w:lang w:eastAsia="pt-BR"/>
-        </w:rPr>
-        <w:t xml:space="preserve">Um sistema é classificado como escalável, se perante um significativo número de recursos e usuários ele permanece eficiente. </w:t>
+        <w:t xml:space="preserve"> – IDL).</w:t>
+      </w:r>
+    </w:p>
+    <w:p>
+      <w:pPr>
+        <w:spacing w:after="240" w:line="360" w:lineRule="auto"/>
+        <w:jc w:val="both"/>
+        <w:rPr>
+          <w:rFonts w:ascii="Times New Roman" w:eastAsia="Times New Roman" w:hAnsi="Times New Roman" w:cs="Times New Roman"/>
+          <w:bCs/>
+          <w:sz w:val="24"/>
+          <w:szCs w:val="24"/>
+          <w:lang w:eastAsia="pt-BR"/>
+        </w:rPr>
+      </w:pPr>
+      <w:r>
+        <w:rPr>
+          <w:rFonts w:ascii="Times New Roman" w:eastAsia="Times New Roman" w:hAnsi="Times New Roman" w:cs="Times New Roman"/>
+          <w:bCs/>
+          <w:sz w:val="24"/>
+          <w:szCs w:val="24"/>
+          <w:lang w:eastAsia="pt-BR"/>
+        </w:rPr>
+        <w:lastRenderedPageBreak/>
+        <w:t>A principal característica de um sistema aberto é a documentação das principais interfaces do software com as principais funções, como utilizá-las em outras aplicações e principalmente a divulgação da API para que outros desenvolvedores possam utilizar dos</w:t>
+      </w:r>
+      <w:r>
+        <w:rPr>
+          <w:rFonts w:ascii="Times New Roman" w:eastAsia="Times New Roman" w:hAnsi="Times New Roman" w:cs="Times New Roman"/>
+          <w:bCs/>
+          <w:sz w:val="24"/>
+          <w:lang w:eastAsia="pt-BR"/>
+        </w:rPr>
+        <w:t xml:space="preserve"> </w:t>
+      </w:r>
+      <w:r>
+        <w:rPr>
+          <w:rFonts w:ascii="Times New Roman" w:eastAsia="Times New Roman" w:hAnsi="Times New Roman" w:cs="Times New Roman"/>
+          <w:bCs/>
+          <w:sz w:val="24"/>
+          <w:szCs w:val="24"/>
+          <w:lang w:eastAsia="pt-BR"/>
+        </w:rPr>
+        <w:t>recursos oferecidos pelo sistema.</w:t>
+      </w:r>
+      <w:r>
+        <w:rPr>
+          <w:rFonts w:ascii="Times New Roman" w:eastAsia="Times New Roman" w:hAnsi="Times New Roman" w:cs="Times New Roman"/>
+          <w:bCs/>
+          <w:sz w:val="24"/>
+          <w:szCs w:val="24"/>
+          <w:lang w:eastAsia="pt-BR"/>
+        </w:rPr>
+        <w:t xml:space="preserve"> Um exemplo simples, são os aplicativos que utilizam as APIs do Google Maps, conseguindo utilizar dados e informações presentes na API, sem precisar ter contato com os desenvolvedores do Google.</w:t>
+      </w:r>
+    </w:p>
+    <w:p>
+      <w:pPr>
+        <w:spacing w:after="240" w:line="360" w:lineRule="auto"/>
+        <w:jc w:val="both"/>
+        <w:rPr>
+          <w:rFonts w:ascii="Times New Roman" w:eastAsia="Times New Roman" w:hAnsi="Times New Roman" w:cs="Times New Roman"/>
+          <w:bCs/>
+          <w:sz w:val="24"/>
+          <w:szCs w:val="24"/>
+          <w:lang w:eastAsia="pt-BR"/>
+        </w:rPr>
+      </w:pPr>
+      <w:r>
+        <w:rPr>
+          <w:rFonts w:ascii="Times New Roman" w:eastAsia="Times New Roman" w:hAnsi="Times New Roman" w:cs="Times New Roman"/>
+          <w:bCs/>
+          <w:sz w:val="24"/>
+          <w:szCs w:val="24"/>
+          <w:lang w:eastAsia="pt-BR"/>
+        </w:rPr>
+        <w:t xml:space="preserve">A aplicação Deu Pet, mesmo se utilizando de uma documentação padronizada, não está em seu escopo a abertura de sua API para terceiros. </w:t>
+      </w:r>
+    </w:p>
+    <w:p>
+      <w:pPr>
+        <w:spacing w:after="240" w:line="360" w:lineRule="auto"/>
+        <w:jc w:val="both"/>
+        <w:rPr>
+          <w:rFonts w:ascii="Times New Roman" w:eastAsia="Times New Roman" w:hAnsi="Times New Roman" w:cs="Times New Roman"/>
+          <w:bCs/>
+          <w:sz w:val="24"/>
+          <w:lang w:eastAsia="pt-BR"/>
+        </w:rPr>
+      </w:pPr>
+    </w:p>
+    <w:p>
+      <w:pPr>
+        <w:spacing w:after="240" w:line="360" w:lineRule="auto"/>
+        <w:jc w:val="both"/>
+        <w:rPr>
+          <w:rFonts w:ascii="Times New Roman" w:eastAsia="Times New Roman" w:hAnsi="Times New Roman" w:cs="Times New Roman"/>
+          <w:bCs/>
+          <w:sz w:val="24"/>
+          <w:lang w:eastAsia="pt-BR"/>
+        </w:rPr>
+      </w:pPr>
+      <w:r>
+        <w:rPr>
+          <w:rFonts w:ascii="Times New Roman" w:eastAsia="Times New Roman" w:hAnsi="Times New Roman" w:cs="Times New Roman"/>
+          <w:bCs/>
+          <w:sz w:val="24"/>
+          <w:lang w:eastAsia="pt-BR"/>
+        </w:rPr>
+        <w:t xml:space="preserve">6.5.1.3 </w:t>
+      </w:r>
+      <w:r>
+        <w:rPr>
+          <w:rFonts w:ascii="Times New Roman" w:eastAsia="Times New Roman" w:hAnsi="Times New Roman" w:cs="Times New Roman"/>
+          <w:bCs/>
+          <w:sz w:val="24"/>
+          <w:lang w:eastAsia="pt-BR"/>
+        </w:rPr>
+        <w:t>Segurança</w:t>
+      </w:r>
+    </w:p>
+    <w:p>
+      <w:pPr>
+        <w:spacing w:after="240" w:line="360" w:lineRule="auto"/>
+        <w:jc w:val="both"/>
+        <w:rPr>
+          <w:rFonts w:ascii="Times New Roman" w:eastAsia="Times New Roman" w:hAnsi="Times New Roman" w:cs="Times New Roman"/>
+          <w:bCs/>
+          <w:sz w:val="24"/>
+          <w:lang w:eastAsia="pt-BR"/>
+        </w:rPr>
+      </w:pPr>
+      <w:r>
+        <w:rPr>
+          <w:rFonts w:ascii="Times New Roman" w:eastAsia="Times New Roman" w:hAnsi="Times New Roman" w:cs="Times New Roman"/>
+          <w:bCs/>
+          <w:sz w:val="24"/>
+          <w:szCs w:val="24"/>
+          <w:lang w:eastAsia="pt-BR"/>
+        </w:rPr>
+        <w:t>Muitos</w:t>
+      </w:r>
+      <w:r>
+        <w:rPr>
+          <w:rFonts w:ascii="Times New Roman" w:eastAsia="Times New Roman" w:hAnsi="Times New Roman" w:cs="Times New Roman"/>
+          <w:bCs/>
+          <w:sz w:val="24"/>
+          <w:szCs w:val="24"/>
+          <w:lang w:eastAsia="pt-BR"/>
+        </w:rPr>
+        <w:t xml:space="preserve"> recursos de </w:t>
+      </w:r>
+      <w:r>
+        <w:rPr>
+          <w:rFonts w:ascii="Times New Roman" w:eastAsia="Times New Roman" w:hAnsi="Times New Roman" w:cs="Times New Roman"/>
+          <w:bCs/>
+          <w:sz w:val="24"/>
+          <w:szCs w:val="24"/>
+          <w:lang w:eastAsia="pt-BR"/>
+        </w:rPr>
+        <w:t>informação que</w:t>
+      </w:r>
+      <w:r>
+        <w:rPr>
+          <w:rFonts w:ascii="Times New Roman" w:eastAsia="Times New Roman" w:hAnsi="Times New Roman" w:cs="Times New Roman"/>
+          <w:bCs/>
+          <w:sz w:val="24"/>
+          <w:szCs w:val="24"/>
+          <w:lang w:eastAsia="pt-BR"/>
+        </w:rPr>
+        <w:t xml:space="preserve"> se tornam disponíveis e são mantidos em sistemas distribuídos têm um alto valor intrínseco para seus usuários. Portanto, sua segurança é de considerável importância. </w:t>
+      </w:r>
+      <w:r>
+        <w:rPr>
+          <w:rFonts w:ascii="Times New Roman" w:eastAsia="Times New Roman" w:hAnsi="Times New Roman" w:cs="Times New Roman"/>
+          <w:bCs/>
+          <w:sz w:val="24"/>
+          <w:szCs w:val="24"/>
+          <w:lang w:eastAsia="pt-BR"/>
+        </w:rPr>
+        <w:t>As seguranças de recursos de informação têm</w:t>
+      </w:r>
+      <w:r>
+        <w:rPr>
+          <w:rFonts w:ascii="Times New Roman" w:eastAsia="Times New Roman" w:hAnsi="Times New Roman" w:cs="Times New Roman"/>
+          <w:bCs/>
+          <w:sz w:val="24"/>
+          <w:szCs w:val="24"/>
+          <w:lang w:eastAsia="pt-BR"/>
+        </w:rPr>
+        <w:t xml:space="preserve"> três componentes: confidencialidade (proteção contra exposição para pessoas não autorizadas), integridade (proteção contra alteração </w:t>
+      </w:r>
+      <w:r>
+        <w:rPr>
+          <w:rFonts w:ascii="Times New Roman" w:eastAsia="Times New Roman" w:hAnsi="Times New Roman" w:cs="Times New Roman"/>
+          <w:bCs/>
+          <w:sz w:val="24"/>
+          <w:szCs w:val="24"/>
+          <w:lang w:eastAsia="pt-BR"/>
+        </w:rPr>
+        <w:t>ou dano</w:t>
+      </w:r>
+      <w:r>
+        <w:rPr>
+          <w:rFonts w:ascii="Times New Roman" w:eastAsia="Times New Roman" w:hAnsi="Times New Roman" w:cs="Times New Roman"/>
+          <w:bCs/>
+          <w:sz w:val="24"/>
+          <w:szCs w:val="24"/>
+          <w:lang w:eastAsia="pt-BR"/>
+        </w:rPr>
+        <w:t>) e disponibilidade (proteção contra interferên</w:t>
+      </w:r>
+      <w:r>
+        <w:rPr>
+          <w:rFonts w:ascii="Times New Roman" w:eastAsia="Times New Roman" w:hAnsi="Times New Roman" w:cs="Times New Roman"/>
+          <w:bCs/>
+          <w:sz w:val="24"/>
+          <w:szCs w:val="24"/>
+          <w:lang w:eastAsia="pt-BR"/>
+        </w:rPr>
+        <w:t xml:space="preserve">cia com os meios de acesso aos </w:t>
+      </w:r>
+      <w:r>
+        <w:rPr>
+          <w:rFonts w:ascii="Times New Roman" w:eastAsia="Times New Roman" w:hAnsi="Times New Roman" w:cs="Times New Roman"/>
+          <w:bCs/>
+          <w:sz w:val="24"/>
+          <w:szCs w:val="24"/>
+          <w:lang w:eastAsia="pt-BR"/>
+        </w:rPr>
+        <w:t>recursos)</w:t>
+      </w:r>
+      <w:r>
+        <w:rPr>
+          <w:rFonts w:ascii="Times New Roman" w:eastAsia="Times New Roman" w:hAnsi="Times New Roman" w:cs="Times New Roman"/>
+          <w:bCs/>
+          <w:sz w:val="24"/>
+          <w:szCs w:val="24"/>
+          <w:lang w:eastAsia="pt-BR"/>
+        </w:rPr>
+        <w:t xml:space="preserve"> </w:t>
+      </w:r>
+      <w:r>
+        <w:rPr>
+          <w:rFonts w:ascii="Times New Roman" w:eastAsia="Times New Roman" w:hAnsi="Times New Roman" w:cs="Times New Roman"/>
+          <w:bCs/>
+          <w:sz w:val="24"/>
+          <w:lang w:eastAsia="pt-BR"/>
+        </w:rPr>
+        <w:t>(</w:t>
+      </w:r>
+      <w:r>
+        <w:rPr>
+          <w:rFonts w:ascii="Times New Roman" w:eastAsia="Times New Roman" w:hAnsi="Times New Roman" w:cs="Times New Roman"/>
+          <w:bCs/>
+          <w:sz w:val="24"/>
+          <w:lang w:eastAsia="pt-BR"/>
+        </w:rPr>
+        <w:t>DOLLIMORE e KINDBERG 2007)</w:t>
+      </w:r>
+      <w:r>
+        <w:rPr>
+          <w:rFonts w:ascii="Times New Roman" w:eastAsia="Times New Roman" w:hAnsi="Times New Roman" w:cs="Times New Roman"/>
+          <w:bCs/>
+          <w:sz w:val="24"/>
+          <w:lang w:eastAsia="pt-BR"/>
+        </w:rPr>
+        <w:t>.</w:t>
+      </w:r>
+    </w:p>
+    <w:p>
+      <w:pPr>
+        <w:spacing w:after="240" w:line="360" w:lineRule="auto"/>
+        <w:jc w:val="both"/>
+        <w:rPr>
+          <w:rFonts w:ascii="Times New Roman" w:eastAsia="Times New Roman" w:hAnsi="Times New Roman" w:cs="Times New Roman"/>
+          <w:bCs/>
+          <w:sz w:val="24"/>
+          <w:lang w:eastAsia="pt-BR"/>
+        </w:rPr>
+      </w:pPr>
+      <w:r>
+        <w:rPr>
+          <w:rFonts w:ascii="Times New Roman" w:eastAsia="Times New Roman" w:hAnsi="Times New Roman" w:cs="Times New Roman"/>
+          <w:bCs/>
+          <w:sz w:val="24"/>
+          <w:lang w:eastAsia="pt-BR"/>
+        </w:rPr>
+        <w:t>Além dos três citados, temos a autenticidade, que completa a confidencialidade, visa estabelecer a validade da transmissão, da mensagem e do seu remetente. O objetivo é que o destinatário possa comprovar a origem e autoria de um determinado documento.</w:t>
+      </w:r>
+    </w:p>
+    <w:p>
+      <w:pPr>
+        <w:spacing w:after="240" w:line="360" w:lineRule="auto"/>
+        <w:jc w:val="both"/>
+        <w:rPr>
+          <w:rFonts w:ascii="Times New Roman" w:eastAsia="Times New Roman" w:hAnsi="Times New Roman" w:cs="Times New Roman"/>
+          <w:bCs/>
+          <w:sz w:val="24"/>
+          <w:szCs w:val="24"/>
+          <w:lang w:eastAsia="pt-BR"/>
+        </w:rPr>
+      </w:pPr>
+      <w:r>
+        <w:rPr>
+          <w:rFonts w:ascii="Times New Roman" w:eastAsia="Times New Roman" w:hAnsi="Times New Roman" w:cs="Times New Roman"/>
+          <w:bCs/>
+          <w:sz w:val="24"/>
+          <w:szCs w:val="24"/>
+          <w:lang w:eastAsia="pt-BR"/>
+        </w:rPr>
+        <w:t>Neste projeto, utiliza-se o JSON Web Token (JWT), que de acordo com Adriano (2017), é um sistema de transferência de dados que pode ser enviado via requisição POST ou em um cabeçalho HTTP (</w:t>
+      </w:r>
+      <w:r>
+        <w:rPr>
+          <w:rFonts w:ascii="Times New Roman" w:eastAsia="Times New Roman" w:hAnsi="Times New Roman" w:cs="Times New Roman"/>
+          <w:bCs/>
+          <w:i/>
+          <w:sz w:val="24"/>
+          <w:szCs w:val="24"/>
+          <w:lang w:eastAsia="pt-BR"/>
+        </w:rPr>
+        <w:t>header</w:t>
+      </w:r>
+      <w:r>
+        <w:rPr>
+          <w:rFonts w:ascii="Times New Roman" w:eastAsia="Times New Roman" w:hAnsi="Times New Roman" w:cs="Times New Roman"/>
+          <w:bCs/>
+          <w:sz w:val="24"/>
+          <w:szCs w:val="24"/>
+          <w:lang w:eastAsia="pt-BR"/>
+        </w:rPr>
+        <w:t xml:space="preserve">) de maneira “segura”, essa informação é assinada digitalmente por um algoritmo HMAC, ou um par de chaves pública/privada, usando método de criptografia </w:t>
       </w:r>
       <w:proofErr w:type="spellStart"/>
       <w:r>
         <w:rPr>
           <w:rFonts w:ascii="Times New Roman" w:eastAsia="Times New Roman" w:hAnsi="Times New Roman" w:cs="Times New Roman"/>
           <w:bCs/>
-          <w:sz w:val="24"/>
-          <w:szCs w:val="24"/>
-          <w:lang w:eastAsia="pt-BR"/>
-        </w:rPr>
-        <w:t>Dollimore</w:t>
+          <w:i/>
+          <w:sz w:val="24"/>
+          <w:szCs w:val="24"/>
+          <w:lang w:eastAsia="pt-BR"/>
+        </w:rPr>
+        <w:t>Rivest</w:t>
       </w:r>
       <w:proofErr w:type="spellEnd"/>
       <w:r>
         <w:rPr>
           <w:rFonts w:ascii="Times New Roman" w:eastAsia="Times New Roman" w:hAnsi="Times New Roman" w:cs="Times New Roman"/>
           <w:bCs/>
-          <w:sz w:val="24"/>
-          <w:szCs w:val="24"/>
-          <w:lang w:eastAsia="pt-BR"/>
-        </w:rPr>
-        <w:t xml:space="preserve"> e </w:t>
+          <w:i/>
+          <w:sz w:val="24"/>
+          <w:szCs w:val="24"/>
+          <w:lang w:eastAsia="pt-BR"/>
+        </w:rPr>
+        <w:t xml:space="preserve"> – </w:t>
       </w:r>
       <w:proofErr w:type="spellStart"/>
       <w:r>
         <w:rPr>
           <w:rFonts w:ascii="Times New Roman" w:eastAsia="Times New Roman" w:hAnsi="Times New Roman" w:cs="Times New Roman"/>
           <w:bCs/>
-          <w:sz w:val="24"/>
-          <w:szCs w:val="24"/>
-          <w:lang w:eastAsia="pt-BR"/>
-        </w:rPr>
-        <w:t>Kindberg</w:t>
+          <w:i/>
+          <w:sz w:val="24"/>
+          <w:szCs w:val="24"/>
+          <w:lang w:eastAsia="pt-BR"/>
+        </w:rPr>
+        <w:t>Shamir</w:t>
       </w:r>
       <w:proofErr w:type="spellEnd"/>
       <w:r>
         <w:rPr>
           <w:rFonts w:ascii="Times New Roman" w:eastAsia="Times New Roman" w:hAnsi="Times New Roman" w:cs="Times New Roman"/>
           <w:bCs/>
-          <w:sz w:val="24"/>
-          <w:szCs w:val="24"/>
-          <w:lang w:eastAsia="pt-BR"/>
-        </w:rPr>
-        <w:t xml:space="preserve"> (2007)</w:t>
-      </w:r>
-    </w:p>
-    <w:p>
-      <w:pPr>
-        <w:spacing w:after="240" w:line="360" w:lineRule="auto"/>
-        <w:jc w:val="both"/>
-        <w:rPr>
-          <w:rFonts w:ascii="Times New Roman" w:eastAsia="Times New Roman" w:hAnsi="Times New Roman" w:cs="Times New Roman"/>
-          <w:bCs/>
-          <w:sz w:val="24"/>
-          <w:szCs w:val="24"/>
-          <w:lang w:eastAsia="pt-BR"/>
-        </w:rPr>
-      </w:pPr>
-      <w:r>
-        <w:rPr>
-          <w:rFonts w:ascii="Times New Roman" w:eastAsia="Times New Roman" w:hAnsi="Times New Roman" w:cs="Times New Roman"/>
-          <w:bCs/>
-          <w:sz w:val="24"/>
-          <w:szCs w:val="24"/>
-          <w:lang w:eastAsia="pt-BR"/>
-        </w:rPr>
-        <w:t xml:space="preserve">Para possuir escalabilidade, o </w:t>
-      </w:r>
-      <w:r>
-        <w:rPr>
-          <w:rFonts w:ascii="Times New Roman" w:eastAsia="Times New Roman" w:hAnsi="Times New Roman" w:cs="Times New Roman"/>
-          <w:bCs/>
-          <w:sz w:val="24"/>
-          <w:szCs w:val="24"/>
-          <w:lang w:eastAsia="pt-BR"/>
-        </w:rPr>
-        <w:t>sistema</w:t>
-      </w:r>
-      <w:r>
-        <w:rPr>
-          <w:rFonts w:ascii="Times New Roman" w:eastAsia="Times New Roman" w:hAnsi="Times New Roman" w:cs="Times New Roman"/>
-          <w:bCs/>
-          <w:sz w:val="24"/>
-          <w:szCs w:val="24"/>
-          <w:lang w:eastAsia="pt-BR"/>
-        </w:rPr>
-        <w:t xml:space="preserve"> Deu Pet, </w:t>
-      </w:r>
-      <w:r>
-        <w:rPr>
-          <w:rFonts w:ascii="Times New Roman" w:eastAsia="Times New Roman" w:hAnsi="Times New Roman" w:cs="Times New Roman"/>
-          <w:bCs/>
-          <w:sz w:val="24"/>
-          <w:szCs w:val="24"/>
-          <w:lang w:eastAsia="pt-BR"/>
-        </w:rPr>
-        <w:t>utiliza</w:t>
-      </w:r>
-      <w:r>
-        <w:rPr>
-          <w:rFonts w:ascii="Times New Roman" w:eastAsia="Times New Roman" w:hAnsi="Times New Roman" w:cs="Times New Roman"/>
-          <w:bCs/>
-          <w:sz w:val="24"/>
-          <w:szCs w:val="24"/>
-          <w:lang w:eastAsia="pt-BR"/>
-        </w:rPr>
-        <w:t xml:space="preserve"> boa</w:t>
-      </w:r>
-      <w:r>
-        <w:rPr>
-          <w:rFonts w:ascii="Times New Roman" w:eastAsia="Times New Roman" w:hAnsi="Times New Roman" w:cs="Times New Roman"/>
-          <w:bCs/>
-          <w:sz w:val="24"/>
-          <w:szCs w:val="24"/>
-          <w:lang w:eastAsia="pt-BR"/>
-        </w:rPr>
-        <w:t xml:space="preserve">s práticas de programação, com algoritmos otimizados. Em relação ao banco de dados, existem rotinas de manutenção e criação de índices. Outra formar possível para aprimorar a escalabilidade é a utilização de serviços </w:t>
-      </w:r>
-      <w:r>
-        <w:rPr>
-          <w:rFonts w:ascii="Times New Roman" w:eastAsia="Times New Roman" w:hAnsi="Times New Roman" w:cs="Times New Roman"/>
-          <w:bCs/>
           <w:i/>
           <w:sz w:val="24"/>
           <w:szCs w:val="24"/>
           <w:lang w:eastAsia="pt-BR"/>
         </w:rPr>
-        <w:t>Cloud</w:t>
-      </w:r>
-      <w:r>
-        <w:rPr>
-          <w:rFonts w:ascii="Times New Roman" w:eastAsia="Times New Roman" w:hAnsi="Times New Roman" w:cs="Times New Roman"/>
-          <w:bCs/>
-          <w:sz w:val="24"/>
-          <w:szCs w:val="24"/>
-          <w:lang w:eastAsia="pt-BR"/>
-        </w:rPr>
-        <w:t xml:space="preserve">, entretanto, essa aplicação ainda não definiu se irá utiliza-lo. </w:t>
-      </w:r>
-    </w:p>
-    <w:p>
-      <w:pPr>
-        <w:spacing w:after="240" w:line="360" w:lineRule="auto"/>
-        <w:jc w:val="both"/>
-        <w:rPr>
-          <w:rFonts w:ascii="Times New Roman" w:eastAsia="Times New Roman" w:hAnsi="Times New Roman" w:cs="Times New Roman"/>
-          <w:bCs/>
-          <w:sz w:val="24"/>
-          <w:lang w:eastAsia="pt-BR"/>
-        </w:rPr>
-      </w:pPr>
-    </w:p>
-    <w:p>
-      <w:pPr>
-        <w:spacing w:after="240" w:line="360" w:lineRule="auto"/>
-        <w:jc w:val="both"/>
-        <w:rPr>
-          <w:rFonts w:ascii="Times New Roman" w:eastAsia="Times New Roman" w:hAnsi="Times New Roman" w:cs="Times New Roman"/>
-          <w:bCs/>
-          <w:sz w:val="24"/>
-          <w:lang w:eastAsia="pt-BR"/>
-        </w:rPr>
-      </w:pPr>
-      <w:r>
-        <w:rPr>
-          <w:rFonts w:ascii="Times New Roman" w:eastAsia="Times New Roman" w:hAnsi="Times New Roman" w:cs="Times New Roman"/>
-          <w:bCs/>
-          <w:sz w:val="24"/>
-          <w:lang w:eastAsia="pt-BR"/>
-        </w:rPr>
-        <w:t>6.5.1.3 Abertura</w:t>
-      </w:r>
-    </w:p>
-    <w:p>
-      <w:pPr>
-        <w:spacing w:after="240" w:line="360" w:lineRule="auto"/>
-        <w:jc w:val="both"/>
-        <w:rPr>
-          <w:rFonts w:ascii="Times New Roman" w:eastAsia="Times New Roman" w:hAnsi="Times New Roman" w:cs="Times New Roman"/>
-          <w:bCs/>
-          <w:sz w:val="24"/>
-          <w:szCs w:val="24"/>
-          <w:lang w:eastAsia="pt-BR"/>
-        </w:rPr>
-      </w:pPr>
-      <w:r>
-        <w:rPr>
-          <w:rFonts w:ascii="Times New Roman" w:eastAsia="Times New Roman" w:hAnsi="Times New Roman" w:cs="Times New Roman"/>
-          <w:bCs/>
-          <w:sz w:val="24"/>
-          <w:szCs w:val="24"/>
-          <w:lang w:eastAsia="pt-BR"/>
-        </w:rPr>
-        <w:t xml:space="preserve">De acordo com </w:t>
+        <w:t xml:space="preserve"> – </w:t>
       </w:r>
       <w:proofErr w:type="spellStart"/>
       <w:r>
         <w:rPr>
           <w:rFonts w:ascii="Times New Roman" w:eastAsia="Times New Roman" w:hAnsi="Times New Roman" w:cs="Times New Roman"/>
           <w:bCs/>
-          <w:sz w:val="24"/>
-          <w:szCs w:val="24"/>
-          <w:lang w:eastAsia="pt-BR"/>
-        </w:rPr>
-        <w:t>Tanenbaum</w:t>
+          <w:i/>
+          <w:sz w:val="24"/>
+          <w:szCs w:val="24"/>
+          <w:lang w:eastAsia="pt-BR"/>
+        </w:rPr>
+        <w:t>Adleman</w:t>
       </w:r>
       <w:proofErr w:type="spellEnd"/>
       <w:r>
@@ -971,7 +1572,27 @@
           <w:szCs w:val="24"/>
           <w:lang w:eastAsia="pt-BR"/>
         </w:rPr>
-        <w:t xml:space="preserve"> e Steen (2007, p.4), um sistema distribuído aberto é um sistema que oferece serviços de acordo com regras padronizadas que descrevem a sintaxe e a semântica desses serviços. No caso de sistemas distribuídos, em geral os serviços são especificados por meio de interfaces, que costumam ser descritas em uma linguagem de definição de interface (</w:t>
+        <w:t xml:space="preserve"> (RSA). Pode-se ver na Figura </w:t>
+      </w:r>
+      <w:r>
+        <w:rPr>
+          <w:rFonts w:ascii="Times New Roman" w:eastAsia="Times New Roman" w:hAnsi="Times New Roman" w:cs="Times New Roman"/>
+          <w:bCs/>
+          <w:sz w:val="24"/>
+          <w:szCs w:val="24"/>
+          <w:lang w:eastAsia="pt-BR"/>
+        </w:rPr>
+        <w:t>1</w:t>
+      </w:r>
+      <w:r>
+        <w:rPr>
+          <w:rFonts w:ascii="Times New Roman" w:eastAsia="Times New Roman" w:hAnsi="Times New Roman" w:cs="Times New Roman"/>
+          <w:bCs/>
+          <w:sz w:val="24"/>
+          <w:szCs w:val="24"/>
+          <w:lang w:eastAsia="pt-BR"/>
+        </w:rPr>
+        <w:t xml:space="preserve"> um cenário onde será requisitado um </w:t>
       </w:r>
       <w:r>
         <w:rPr>
@@ -982,9 +1603,18 @@
           <w:szCs w:val="24"/>
           <w:lang w:eastAsia="pt-BR"/>
         </w:rPr>
-        <w:t xml:space="preserve">Interface </w:t>
-      </w:r>
-      <w:proofErr w:type="spellStart"/>
+        <w:t>token</w:t>
+      </w:r>
+      <w:r>
+        <w:rPr>
+          <w:rFonts w:ascii="Times New Roman" w:eastAsia="Times New Roman" w:hAnsi="Times New Roman" w:cs="Times New Roman"/>
+          <w:bCs/>
+          <w:sz w:val="24"/>
+          <w:szCs w:val="24"/>
+          <w:lang w:eastAsia="pt-BR"/>
+        </w:rPr>
+        <w:t xml:space="preserve"> por meio do verbo HTTP POST, que irá devolver um </w:t>
+      </w:r>
       <w:r>
         <w:rPr>
           <w:rFonts w:ascii="Times New Roman" w:eastAsia="Times New Roman" w:hAnsi="Times New Roman" w:cs="Times New Roman"/>
@@ -994,494 +1624,6 @@
           <w:szCs w:val="24"/>
           <w:lang w:eastAsia="pt-BR"/>
         </w:rPr>
-        <w:t>Definition</w:t>
-      </w:r>
-      <w:proofErr w:type="spellEnd"/>
-      <w:r>
-        <w:rPr>
-          <w:rFonts w:ascii="Times New Roman" w:eastAsia="Times New Roman" w:hAnsi="Times New Roman" w:cs="Times New Roman"/>
-          <w:bCs/>
-          <w:i/>
-          <w:sz w:val="24"/>
-          <w:szCs w:val="24"/>
-          <w:lang w:eastAsia="pt-BR"/>
-        </w:rPr>
-        <w:t xml:space="preserve"> </w:t>
-      </w:r>
-      <w:proofErr w:type="spellStart"/>
-      <w:r>
-        <w:rPr>
-          <w:rFonts w:ascii="Times New Roman" w:eastAsia="Times New Roman" w:hAnsi="Times New Roman" w:cs="Times New Roman"/>
-          <w:bCs/>
-          <w:i/>
-          <w:sz w:val="24"/>
-          <w:szCs w:val="24"/>
-          <w:lang w:eastAsia="pt-BR"/>
-        </w:rPr>
-        <w:t>Language</w:t>
-      </w:r>
-      <w:proofErr w:type="spellEnd"/>
-      <w:r>
-        <w:rPr>
-          <w:rFonts w:ascii="Times New Roman" w:eastAsia="Times New Roman" w:hAnsi="Times New Roman" w:cs="Times New Roman"/>
-          <w:bCs/>
-          <w:sz w:val="24"/>
-          <w:szCs w:val="24"/>
-          <w:lang w:eastAsia="pt-BR"/>
-        </w:rPr>
-        <w:t xml:space="preserve"> – IDL).</w:t>
-      </w:r>
-    </w:p>
-    <w:p>
-      <w:pPr>
-        <w:spacing w:after="240" w:line="360" w:lineRule="auto"/>
-        <w:jc w:val="both"/>
-        <w:rPr>
-          <w:rFonts w:ascii="Times New Roman" w:eastAsia="Times New Roman" w:hAnsi="Times New Roman" w:cs="Times New Roman"/>
-          <w:bCs/>
-          <w:sz w:val="24"/>
-          <w:szCs w:val="24"/>
-          <w:lang w:eastAsia="pt-BR"/>
-        </w:rPr>
-      </w:pPr>
-      <w:r>
-        <w:rPr>
-          <w:rFonts w:ascii="Times New Roman" w:eastAsia="Times New Roman" w:hAnsi="Times New Roman" w:cs="Times New Roman"/>
-          <w:bCs/>
-          <w:sz w:val="24"/>
-          <w:szCs w:val="24"/>
-          <w:lang w:eastAsia="pt-BR"/>
-        </w:rPr>
-        <w:t>A principal característica de um sistema aberto é a documentação das principais interfaces do software com as principais funções, como utilizá-las em outras aplicações e principalmente a divulgação da API para que outros desenvolvedores possam utilizar dos</w:t>
-      </w:r>
-      <w:r>
-        <w:rPr>
-          <w:rFonts w:ascii="Times New Roman" w:eastAsia="Times New Roman" w:hAnsi="Times New Roman" w:cs="Times New Roman"/>
-          <w:bCs/>
-          <w:sz w:val="24"/>
-          <w:lang w:eastAsia="pt-BR"/>
-        </w:rPr>
-        <w:t xml:space="preserve"> </w:t>
-      </w:r>
-      <w:r>
-        <w:rPr>
-          <w:rFonts w:ascii="Times New Roman" w:eastAsia="Times New Roman" w:hAnsi="Times New Roman" w:cs="Times New Roman"/>
-          <w:bCs/>
-          <w:sz w:val="24"/>
-          <w:szCs w:val="24"/>
-          <w:lang w:eastAsia="pt-BR"/>
-        </w:rPr>
-        <w:lastRenderedPageBreak/>
-        <w:t>recursos oferecidos pelo sistema.</w:t>
-      </w:r>
-      <w:r>
-        <w:rPr>
-          <w:rFonts w:ascii="Times New Roman" w:eastAsia="Times New Roman" w:hAnsi="Times New Roman" w:cs="Times New Roman"/>
-          <w:bCs/>
-          <w:sz w:val="24"/>
-          <w:szCs w:val="24"/>
-          <w:lang w:eastAsia="pt-BR"/>
-        </w:rPr>
-        <w:t xml:space="preserve"> Um exemplo simples, são os aplicativos que utilizam as APIs do Google Maps, conseguindo utilizar dados e informações presentes na API, sem precisar ter contato com os desenvolvedores do Google.</w:t>
-      </w:r>
-    </w:p>
-    <w:p>
-      <w:pPr>
-        <w:spacing w:after="240" w:line="360" w:lineRule="auto"/>
-        <w:jc w:val="both"/>
-        <w:rPr>
-          <w:rFonts w:ascii="Times New Roman" w:eastAsia="Times New Roman" w:hAnsi="Times New Roman" w:cs="Times New Roman"/>
-          <w:bCs/>
-          <w:sz w:val="24"/>
-          <w:szCs w:val="24"/>
-          <w:lang w:eastAsia="pt-BR"/>
-        </w:rPr>
-      </w:pPr>
-      <w:r>
-        <w:rPr>
-          <w:rFonts w:ascii="Times New Roman" w:eastAsia="Times New Roman" w:hAnsi="Times New Roman" w:cs="Times New Roman"/>
-          <w:bCs/>
-          <w:sz w:val="24"/>
-          <w:szCs w:val="24"/>
-          <w:lang w:eastAsia="pt-BR"/>
-        </w:rPr>
-        <w:t xml:space="preserve">A aplicação Deu Pet, mesmo se utilizando de uma documentação padronizada, não está em seu escopo a abertura de sua API para terceiros. </w:t>
-      </w:r>
-    </w:p>
-    <w:p>
-      <w:pPr>
-        <w:spacing w:after="240" w:line="360" w:lineRule="auto"/>
-        <w:jc w:val="both"/>
-        <w:rPr>
-          <w:rFonts w:ascii="Times New Roman" w:eastAsia="Times New Roman" w:hAnsi="Times New Roman" w:cs="Times New Roman"/>
-          <w:bCs/>
-          <w:sz w:val="24"/>
-          <w:lang w:eastAsia="pt-BR"/>
-        </w:rPr>
-      </w:pPr>
-    </w:p>
-    <w:p>
-      <w:pPr>
-        <w:spacing w:after="240" w:line="360" w:lineRule="auto"/>
-        <w:jc w:val="both"/>
-        <w:rPr>
-          <w:rFonts w:ascii="Times New Roman" w:eastAsia="Times New Roman" w:hAnsi="Times New Roman" w:cs="Times New Roman"/>
-          <w:bCs/>
-          <w:sz w:val="24"/>
-          <w:lang w:eastAsia="pt-BR"/>
-        </w:rPr>
-      </w:pPr>
-      <w:r>
-        <w:rPr>
-          <w:rFonts w:ascii="Times New Roman" w:eastAsia="Times New Roman" w:hAnsi="Times New Roman" w:cs="Times New Roman"/>
-          <w:bCs/>
-          <w:sz w:val="24"/>
-          <w:lang w:eastAsia="pt-BR"/>
-        </w:rPr>
-        <w:t xml:space="preserve">6.5.1.3 </w:t>
-      </w:r>
-      <w:r>
-        <w:rPr>
-          <w:rFonts w:ascii="Times New Roman" w:eastAsia="Times New Roman" w:hAnsi="Times New Roman" w:cs="Times New Roman"/>
-          <w:bCs/>
-          <w:sz w:val="24"/>
-          <w:lang w:eastAsia="pt-BR"/>
-        </w:rPr>
-        <w:t>Segurança</w:t>
-      </w:r>
-    </w:p>
-    <w:p>
-      <w:pPr>
-        <w:spacing w:after="240" w:line="360" w:lineRule="auto"/>
-        <w:jc w:val="both"/>
-        <w:rPr>
-          <w:rFonts w:ascii="Times New Roman" w:eastAsia="Times New Roman" w:hAnsi="Times New Roman" w:cs="Times New Roman"/>
-          <w:bCs/>
-          <w:sz w:val="24"/>
-          <w:szCs w:val="24"/>
-          <w:lang w:eastAsia="pt-BR"/>
-        </w:rPr>
-      </w:pPr>
-      <w:r>
-        <w:rPr>
-          <w:rFonts w:ascii="Times New Roman" w:eastAsia="Times New Roman" w:hAnsi="Times New Roman" w:cs="Times New Roman"/>
-          <w:bCs/>
-          <w:sz w:val="24"/>
-          <w:szCs w:val="24"/>
-          <w:lang w:eastAsia="pt-BR"/>
-        </w:rPr>
-        <w:t>Muitos</w:t>
-      </w:r>
-      <w:r>
-        <w:rPr>
-          <w:rFonts w:ascii="Times New Roman" w:eastAsia="Times New Roman" w:hAnsi="Times New Roman" w:cs="Times New Roman"/>
-          <w:bCs/>
-          <w:sz w:val="24"/>
-          <w:szCs w:val="24"/>
-          <w:lang w:eastAsia="pt-BR"/>
-        </w:rPr>
-        <w:t xml:space="preserve"> recursos de </w:t>
-      </w:r>
-      <w:r>
-        <w:rPr>
-          <w:rFonts w:ascii="Times New Roman" w:eastAsia="Times New Roman" w:hAnsi="Times New Roman" w:cs="Times New Roman"/>
-          <w:bCs/>
-          <w:sz w:val="24"/>
-          <w:szCs w:val="24"/>
-          <w:lang w:eastAsia="pt-BR"/>
-        </w:rPr>
-        <w:t>informação que</w:t>
-      </w:r>
-      <w:r>
-        <w:rPr>
-          <w:rFonts w:ascii="Times New Roman" w:eastAsia="Times New Roman" w:hAnsi="Times New Roman" w:cs="Times New Roman"/>
-          <w:bCs/>
-          <w:sz w:val="24"/>
-          <w:szCs w:val="24"/>
-          <w:lang w:eastAsia="pt-BR"/>
-        </w:rPr>
-        <w:t xml:space="preserve"> se tornam disponíveis e são mantidos em sistemas distribuídos têm um alto valor intrínseco para seus usuários. Portanto, sua segurança é de considerável importância. </w:t>
-      </w:r>
-      <w:r>
-        <w:rPr>
-          <w:rFonts w:ascii="Times New Roman" w:eastAsia="Times New Roman" w:hAnsi="Times New Roman" w:cs="Times New Roman"/>
-          <w:bCs/>
-          <w:sz w:val="24"/>
-          <w:szCs w:val="24"/>
-          <w:lang w:eastAsia="pt-BR"/>
-        </w:rPr>
-        <w:t>As seguranças de recursos de informação têm</w:t>
-      </w:r>
-      <w:r>
-        <w:rPr>
-          <w:rFonts w:ascii="Times New Roman" w:eastAsia="Times New Roman" w:hAnsi="Times New Roman" w:cs="Times New Roman"/>
-          <w:bCs/>
-          <w:sz w:val="24"/>
-          <w:szCs w:val="24"/>
-          <w:lang w:eastAsia="pt-BR"/>
-        </w:rPr>
-        <w:t xml:space="preserve"> três componentes: confidencialidade (proteção contra exposição para pessoas não autorizadas), integridade (proteção contra alteração </w:t>
-      </w:r>
-      <w:r>
-        <w:rPr>
-          <w:rFonts w:ascii="Times New Roman" w:eastAsia="Times New Roman" w:hAnsi="Times New Roman" w:cs="Times New Roman"/>
-          <w:bCs/>
-          <w:sz w:val="24"/>
-          <w:szCs w:val="24"/>
-          <w:lang w:eastAsia="pt-BR"/>
-        </w:rPr>
-        <w:t>ou dano</w:t>
-      </w:r>
-      <w:r>
-        <w:rPr>
-          <w:rFonts w:ascii="Times New Roman" w:eastAsia="Times New Roman" w:hAnsi="Times New Roman" w:cs="Times New Roman"/>
-          <w:bCs/>
-          <w:sz w:val="24"/>
-          <w:szCs w:val="24"/>
-          <w:lang w:eastAsia="pt-BR"/>
-        </w:rPr>
-        <w:t>) e disponibilidade (proteção contra interferên</w:t>
-      </w:r>
-      <w:r>
-        <w:rPr>
-          <w:rFonts w:ascii="Times New Roman" w:eastAsia="Times New Roman" w:hAnsi="Times New Roman" w:cs="Times New Roman"/>
-          <w:bCs/>
-          <w:sz w:val="24"/>
-          <w:szCs w:val="24"/>
-          <w:lang w:eastAsia="pt-BR"/>
-        </w:rPr>
-        <w:t xml:space="preserve">cia com os meios de acesso aos </w:t>
-      </w:r>
-      <w:r>
-        <w:rPr>
-          <w:rFonts w:ascii="Times New Roman" w:eastAsia="Times New Roman" w:hAnsi="Times New Roman" w:cs="Times New Roman"/>
-          <w:bCs/>
-          <w:sz w:val="24"/>
-          <w:szCs w:val="24"/>
-          <w:lang w:eastAsia="pt-BR"/>
-        </w:rPr>
-        <w:t>recursos).</w:t>
-      </w:r>
-      <w:r>
-        <w:rPr>
-          <w:rFonts w:ascii="Times New Roman" w:eastAsia="Times New Roman" w:hAnsi="Times New Roman" w:cs="Times New Roman"/>
-          <w:bCs/>
-          <w:sz w:val="24"/>
-          <w:szCs w:val="24"/>
-          <w:lang w:eastAsia="pt-BR"/>
-        </w:rPr>
-        <w:t xml:space="preserve"> </w:t>
-      </w:r>
-      <w:proofErr w:type="spellStart"/>
-      <w:r>
-        <w:rPr>
-          <w:rFonts w:ascii="Times New Roman" w:eastAsia="Times New Roman" w:hAnsi="Times New Roman" w:cs="Times New Roman"/>
-          <w:bCs/>
-          <w:sz w:val="24"/>
-          <w:szCs w:val="24"/>
-          <w:lang w:eastAsia="pt-BR"/>
-        </w:rPr>
-        <w:t>Coulouris</w:t>
-      </w:r>
-      <w:proofErr w:type="spellEnd"/>
-      <w:r>
-        <w:rPr>
-          <w:rFonts w:ascii="Times New Roman" w:eastAsia="Times New Roman" w:hAnsi="Times New Roman" w:cs="Times New Roman"/>
-          <w:bCs/>
-          <w:sz w:val="24"/>
-          <w:szCs w:val="24"/>
-          <w:lang w:eastAsia="pt-BR"/>
-        </w:rPr>
-        <w:t xml:space="preserve">, </w:t>
-      </w:r>
-      <w:proofErr w:type="spellStart"/>
-      <w:r>
-        <w:rPr>
-          <w:rFonts w:ascii="Times New Roman" w:eastAsia="Times New Roman" w:hAnsi="Times New Roman" w:cs="Times New Roman"/>
-          <w:bCs/>
-          <w:sz w:val="24"/>
-          <w:szCs w:val="24"/>
-          <w:lang w:eastAsia="pt-BR"/>
-        </w:rPr>
-        <w:t>Dollimore</w:t>
-      </w:r>
-      <w:proofErr w:type="spellEnd"/>
-      <w:r>
-        <w:rPr>
-          <w:rFonts w:ascii="Times New Roman" w:eastAsia="Times New Roman" w:hAnsi="Times New Roman" w:cs="Times New Roman"/>
-          <w:bCs/>
-          <w:sz w:val="24"/>
-          <w:szCs w:val="24"/>
-          <w:lang w:eastAsia="pt-BR"/>
-        </w:rPr>
-        <w:t xml:space="preserve"> e </w:t>
-      </w:r>
-      <w:proofErr w:type="spellStart"/>
-      <w:r>
-        <w:rPr>
-          <w:rFonts w:ascii="Times New Roman" w:eastAsia="Times New Roman" w:hAnsi="Times New Roman" w:cs="Times New Roman"/>
-          <w:bCs/>
-          <w:sz w:val="24"/>
-          <w:szCs w:val="24"/>
-          <w:lang w:eastAsia="pt-BR"/>
-        </w:rPr>
-        <w:t>Kindberg</w:t>
-      </w:r>
-      <w:proofErr w:type="spellEnd"/>
-      <w:r>
-        <w:rPr>
-          <w:rFonts w:ascii="Times New Roman" w:eastAsia="Times New Roman" w:hAnsi="Times New Roman" w:cs="Times New Roman"/>
-          <w:bCs/>
-          <w:sz w:val="24"/>
-          <w:szCs w:val="24"/>
-          <w:lang w:eastAsia="pt-BR"/>
-        </w:rPr>
-        <w:t xml:space="preserve"> (2007, p.30)</w:t>
-      </w:r>
-    </w:p>
-    <w:p>
-      <w:pPr>
-        <w:spacing w:after="240" w:line="360" w:lineRule="auto"/>
-        <w:jc w:val="both"/>
-        <w:rPr>
-          <w:rFonts w:ascii="Times New Roman" w:eastAsia="Times New Roman" w:hAnsi="Times New Roman" w:cs="Times New Roman"/>
-          <w:bCs/>
-          <w:sz w:val="24"/>
-          <w:szCs w:val="24"/>
-          <w:lang w:eastAsia="pt-BR"/>
-        </w:rPr>
-      </w:pPr>
-      <w:r>
-        <w:rPr>
-          <w:rFonts w:ascii="Times New Roman" w:eastAsia="Times New Roman" w:hAnsi="Times New Roman" w:cs="Times New Roman"/>
-          <w:bCs/>
-          <w:sz w:val="24"/>
-          <w:szCs w:val="24"/>
-          <w:lang w:eastAsia="pt-BR"/>
-        </w:rPr>
-        <w:t>Neste projeto, utiliza-se o JSON Web Token (JWT), que de acordo com Adriano (2017), é um sistema de transferência de dados que pode ser enviado via requisição POST ou em um cabeçalho HTTP (</w:t>
-      </w:r>
-      <w:r>
-        <w:rPr>
-          <w:rFonts w:ascii="Times New Roman" w:eastAsia="Times New Roman" w:hAnsi="Times New Roman" w:cs="Times New Roman"/>
-          <w:bCs/>
-          <w:i/>
-          <w:sz w:val="24"/>
-          <w:szCs w:val="24"/>
-          <w:lang w:eastAsia="pt-BR"/>
-        </w:rPr>
-        <w:t>header</w:t>
-      </w:r>
-      <w:r>
-        <w:rPr>
-          <w:rFonts w:ascii="Times New Roman" w:eastAsia="Times New Roman" w:hAnsi="Times New Roman" w:cs="Times New Roman"/>
-          <w:bCs/>
-          <w:sz w:val="24"/>
-          <w:szCs w:val="24"/>
-          <w:lang w:eastAsia="pt-BR"/>
-        </w:rPr>
-        <w:t xml:space="preserve">) de maneira “segura”, essa informação é assinada digitalmente por um algoritmo HMAC, ou um par de chaves pública/privada, usando método de criptografia </w:t>
-      </w:r>
-      <w:proofErr w:type="spellStart"/>
-      <w:r>
-        <w:rPr>
-          <w:rFonts w:ascii="Times New Roman" w:eastAsia="Times New Roman" w:hAnsi="Times New Roman" w:cs="Times New Roman"/>
-          <w:bCs/>
-          <w:i/>
-          <w:sz w:val="24"/>
-          <w:szCs w:val="24"/>
-          <w:lang w:eastAsia="pt-BR"/>
-        </w:rPr>
-        <w:t>Rivest</w:t>
-      </w:r>
-      <w:proofErr w:type="spellEnd"/>
-      <w:r>
-        <w:rPr>
-          <w:rFonts w:ascii="Times New Roman" w:eastAsia="Times New Roman" w:hAnsi="Times New Roman" w:cs="Times New Roman"/>
-          <w:bCs/>
-          <w:i/>
-          <w:sz w:val="24"/>
-          <w:szCs w:val="24"/>
-          <w:lang w:eastAsia="pt-BR"/>
-        </w:rPr>
-        <w:t xml:space="preserve"> – </w:t>
-      </w:r>
-      <w:proofErr w:type="spellStart"/>
-      <w:r>
-        <w:rPr>
-          <w:rFonts w:ascii="Times New Roman" w:eastAsia="Times New Roman" w:hAnsi="Times New Roman" w:cs="Times New Roman"/>
-          <w:bCs/>
-          <w:i/>
-          <w:sz w:val="24"/>
-          <w:szCs w:val="24"/>
-          <w:lang w:eastAsia="pt-BR"/>
-        </w:rPr>
-        <w:t>Shamir</w:t>
-      </w:r>
-      <w:proofErr w:type="spellEnd"/>
-      <w:r>
-        <w:rPr>
-          <w:rFonts w:ascii="Times New Roman" w:eastAsia="Times New Roman" w:hAnsi="Times New Roman" w:cs="Times New Roman"/>
-          <w:bCs/>
-          <w:i/>
-          <w:sz w:val="24"/>
-          <w:szCs w:val="24"/>
-          <w:lang w:eastAsia="pt-BR"/>
-        </w:rPr>
-        <w:t xml:space="preserve"> – </w:t>
-      </w:r>
-      <w:proofErr w:type="spellStart"/>
-      <w:r>
-        <w:rPr>
-          <w:rFonts w:ascii="Times New Roman" w:eastAsia="Times New Roman" w:hAnsi="Times New Roman" w:cs="Times New Roman"/>
-          <w:bCs/>
-          <w:i/>
-          <w:sz w:val="24"/>
-          <w:szCs w:val="24"/>
-          <w:lang w:eastAsia="pt-BR"/>
-        </w:rPr>
-        <w:t>Adleman</w:t>
-      </w:r>
-      <w:proofErr w:type="spellEnd"/>
-      <w:r>
-        <w:rPr>
-          <w:rFonts w:ascii="Times New Roman" w:eastAsia="Times New Roman" w:hAnsi="Times New Roman" w:cs="Times New Roman"/>
-          <w:bCs/>
-          <w:sz w:val="24"/>
-          <w:szCs w:val="24"/>
-          <w:lang w:eastAsia="pt-BR"/>
-        </w:rPr>
-        <w:t xml:space="preserve"> (RSA). Pode-se ver na Figura </w:t>
-      </w:r>
-      <w:r>
-        <w:rPr>
-          <w:rFonts w:ascii="Times New Roman" w:eastAsia="Times New Roman" w:hAnsi="Times New Roman" w:cs="Times New Roman"/>
-          <w:bCs/>
-          <w:sz w:val="24"/>
-          <w:szCs w:val="24"/>
-          <w:lang w:eastAsia="pt-BR"/>
-        </w:rPr>
-        <w:t>1</w:t>
-      </w:r>
-      <w:r>
-        <w:rPr>
-          <w:rFonts w:ascii="Times New Roman" w:eastAsia="Times New Roman" w:hAnsi="Times New Roman" w:cs="Times New Roman"/>
-          <w:bCs/>
-          <w:sz w:val="24"/>
-          <w:szCs w:val="24"/>
-          <w:lang w:eastAsia="pt-BR"/>
-        </w:rPr>
-        <w:t xml:space="preserve"> um cenário onde será requisitado um </w:t>
-      </w:r>
-      <w:r>
-        <w:rPr>
-          <w:rFonts w:ascii="Times New Roman" w:eastAsia="Times New Roman" w:hAnsi="Times New Roman" w:cs="Times New Roman"/>
-          <w:bCs/>
-          <w:i/>
-          <w:sz w:val="24"/>
-          <w:szCs w:val="24"/>
-          <w:lang w:eastAsia="pt-BR"/>
-        </w:rPr>
         <w:t>token</w:t>
       </w:r>
       <w:r>
@@ -1492,27 +1634,6 @@
           <w:szCs w:val="24"/>
           <w:lang w:eastAsia="pt-BR"/>
         </w:rPr>
-        <w:t xml:space="preserve"> por meio do verbo HTTP POST, que irá devolver um </w:t>
-      </w:r>
-      <w:r>
-        <w:rPr>
-          <w:rFonts w:ascii="Times New Roman" w:eastAsia="Times New Roman" w:hAnsi="Times New Roman" w:cs="Times New Roman"/>
-          <w:bCs/>
-          <w:i/>
-          <w:sz w:val="24"/>
-          <w:szCs w:val="24"/>
-          <w:lang w:eastAsia="pt-BR"/>
-        </w:rPr>
-        <w:t>token</w:t>
-      </w:r>
-      <w:r>
-        <w:rPr>
-          <w:rFonts w:ascii="Times New Roman" w:eastAsia="Times New Roman" w:hAnsi="Times New Roman" w:cs="Times New Roman"/>
-          <w:bCs/>
-          <w:sz w:val="24"/>
-          <w:szCs w:val="24"/>
-          <w:lang w:eastAsia="pt-BR"/>
-        </w:rPr>
         <w:t xml:space="preserve"> validado para que as próximas requisições que utilizem os verbos HTTP possam utilizá-lo</w:t>
       </w:r>
       <w:r>
@@ -1531,17 +1652,11 @@
         <w:keepNext/>
       </w:pPr>
       <w:r>
-        <w:rPr>
-          <w:rFonts w:ascii="Times New Roman" w:hAnsi="Times New Roman" w:cs="Times New Roman"/>
-          <w:noProof/>
-          <w:sz w:val="24"/>
-          <w:szCs w:val="24"/>
-        </w:rPr>
         <w:lastRenderedPageBreak/>
         <w:drawing>
-          <wp:inline distT="0" distB="0" distL="0" distR="0" wp14:anchorId="692B8430" wp14:editId="10230FA9">
-            <wp:extent cx="5400040" cy="2921000"/>
-            <wp:effectExtent l="0" t="0" r="0" b="0"/>
+          <wp:inline distT="0" distB="0" distL="0" distR="0" wp14:anchorId="516BD3A3" wp14:editId="296724A4">
+            <wp:extent cx="5400040" cy="3024505"/>
+            <wp:effectExtent l="0" t="0" r="0" b="4445"/>
             <wp:docPr id="1" name="Imagem 1"/>
             <wp:cNvGraphicFramePr>
               <a:graphicFrameLocks xmlns:a="http://schemas.openxmlformats.org/drawingml/2006/main" noChangeAspect="1"/>
@@ -1562,7 +1677,7 @@
                   <pic:spPr>
                     <a:xfrm>
                       <a:off x="0" y="0"/>
-                      <a:ext cx="5400040" cy="2921000"/>
+                      <a:ext cx="5400040" cy="3024505"/>
                     </a:xfrm>
                     <a:prstGeom prst="rect">
                       <a:avLst/>
@@ -1881,7 +1996,7 @@
           <w:szCs w:val="24"/>
           <w:lang w:eastAsia="pt-BR"/>
         </w:rPr>
-        <w:t>Colouris</w:t>
+        <w:t>Dollimore</w:t>
       </w:r>
       <w:proofErr w:type="spellEnd"/>
       <w:r>
@@ -1892,7 +2007,7 @@
           <w:szCs w:val="24"/>
           <w:lang w:eastAsia="pt-BR"/>
         </w:rPr>
-        <w:t xml:space="preserve">, </w:t>
+        <w:t xml:space="preserve"> e </w:t>
       </w:r>
       <w:proofErr w:type="spellStart"/>
       <w:r>
@@ -1903,7 +2018,7 @@
           <w:szCs w:val="24"/>
           <w:lang w:eastAsia="pt-BR"/>
         </w:rPr>
-        <w:t>Dollimore</w:t>
+        <w:t>Kindeberg</w:t>
       </w:r>
       <w:proofErr w:type="spellEnd"/>
       <w:r>
@@ -1914,18 +2029,570 @@
           <w:szCs w:val="24"/>
           <w:lang w:eastAsia="pt-BR"/>
         </w:rPr>
+        <w:t xml:space="preserve"> (2007) afirmam que falha</w:t>
+      </w:r>
+      <w:r>
+        <w:rPr>
+          <w:rFonts w:ascii="Times New Roman" w:eastAsia="Times New Roman" w:hAnsi="Times New Roman" w:cs="Times New Roman"/>
+          <w:bCs/>
+          <w:sz w:val="24"/>
+          <w:szCs w:val="24"/>
+          <w:lang w:eastAsia="pt-BR"/>
+        </w:rPr>
+        <w:t xml:space="preserve">s em sistemas distribuídos são </w:t>
+      </w:r>
+      <w:r>
+        <w:rPr>
+          <w:rFonts w:ascii="Times New Roman" w:eastAsia="Times New Roman" w:hAnsi="Times New Roman" w:cs="Times New Roman"/>
+          <w:bCs/>
+          <w:sz w:val="24"/>
+          <w:szCs w:val="24"/>
+          <w:lang w:eastAsia="pt-BR"/>
+        </w:rPr>
+        <w:t>parciais, pois todos eles possuem componentes qu</w:t>
+      </w:r>
+      <w:r>
+        <w:rPr>
+          <w:rFonts w:ascii="Times New Roman" w:eastAsia="Times New Roman" w:hAnsi="Times New Roman" w:cs="Times New Roman"/>
+          <w:bCs/>
+          <w:sz w:val="24"/>
+          <w:szCs w:val="24"/>
+          <w:lang w:eastAsia="pt-BR"/>
+        </w:rPr>
+        <w:t xml:space="preserve">e funcionam independentemente, </w:t>
+      </w:r>
+      <w:r>
+        <w:rPr>
+          <w:rFonts w:ascii="Times New Roman" w:eastAsia="Times New Roman" w:hAnsi="Times New Roman" w:cs="Times New Roman"/>
+          <w:bCs/>
+          <w:sz w:val="24"/>
+          <w:szCs w:val="24"/>
+          <w:lang w:eastAsia="pt-BR"/>
+        </w:rPr>
+        <w:t>portanto, mesmo com a falha de um componente, os o</w:t>
+      </w:r>
+      <w:r>
+        <w:rPr>
+          <w:rFonts w:ascii="Times New Roman" w:eastAsia="Times New Roman" w:hAnsi="Times New Roman" w:cs="Times New Roman"/>
+          <w:bCs/>
+          <w:sz w:val="24"/>
+          <w:szCs w:val="24"/>
+          <w:lang w:eastAsia="pt-BR"/>
+        </w:rPr>
+        <w:t xml:space="preserve">utros podem continuar operando </w:t>
+      </w:r>
+      <w:r>
+        <w:rPr>
+          <w:rFonts w:ascii="Times New Roman" w:eastAsia="Times New Roman" w:hAnsi="Times New Roman" w:cs="Times New Roman"/>
+          <w:bCs/>
+          <w:sz w:val="24"/>
+          <w:szCs w:val="24"/>
+          <w:lang w:eastAsia="pt-BR"/>
+        </w:rPr>
+        <w:t>normalmente, dificultando assim o manuseio de falhas. É</w:t>
+      </w:r>
+      <w:r>
+        <w:rPr>
+          <w:rFonts w:ascii="Times New Roman" w:eastAsia="Times New Roman" w:hAnsi="Times New Roman" w:cs="Times New Roman"/>
+          <w:bCs/>
+          <w:sz w:val="24"/>
+          <w:szCs w:val="24"/>
+          <w:lang w:eastAsia="pt-BR"/>
+        </w:rPr>
+        <w:t xml:space="preserve"> essencial que todo componente </w:t>
+      </w:r>
+      <w:r>
+        <w:rPr>
+          <w:rFonts w:ascii="Times New Roman" w:eastAsia="Times New Roman" w:hAnsi="Times New Roman" w:cs="Times New Roman"/>
+          <w:bCs/>
+          <w:sz w:val="24"/>
+          <w:szCs w:val="24"/>
+          <w:lang w:eastAsia="pt-BR"/>
+        </w:rPr>
+        <w:t>seja desenvolvido com o objetivo de que ele, mesmo oc</w:t>
+      </w:r>
+      <w:r>
+        <w:rPr>
+          <w:rFonts w:ascii="Times New Roman" w:eastAsia="Times New Roman" w:hAnsi="Times New Roman" w:cs="Times New Roman"/>
+          <w:bCs/>
+          <w:sz w:val="24"/>
+          <w:szCs w:val="24"/>
+          <w:lang w:eastAsia="pt-BR"/>
+        </w:rPr>
+        <w:t xml:space="preserve">orrendo falhas dos componentes </w:t>
+      </w:r>
+      <w:r>
+        <w:rPr>
+          <w:rFonts w:ascii="Times New Roman" w:eastAsia="Times New Roman" w:hAnsi="Times New Roman" w:cs="Times New Roman"/>
+          <w:bCs/>
+          <w:sz w:val="24"/>
+          <w:szCs w:val="24"/>
+          <w:lang w:eastAsia="pt-BR"/>
+        </w:rPr>
+        <w:t>que depende, funcione ou trate destas falhas apropriadamente.</w:t>
+      </w:r>
+    </w:p>
+    <w:p>
+      <w:pPr>
+        <w:spacing w:after="240" w:line="360" w:lineRule="auto"/>
+        <w:jc w:val="both"/>
+        <w:rPr>
+          <w:rFonts w:ascii="Times New Roman" w:eastAsia="Times New Roman" w:hAnsi="Times New Roman" w:cs="Times New Roman"/>
+          <w:bCs/>
+          <w:sz w:val="24"/>
+          <w:szCs w:val="24"/>
+          <w:lang w:eastAsia="pt-BR"/>
+        </w:rPr>
+      </w:pPr>
+      <w:r>
+        <w:rPr>
+          <w:rFonts w:ascii="Times New Roman" w:eastAsia="Times New Roman" w:hAnsi="Times New Roman" w:cs="Times New Roman"/>
+          <w:bCs/>
+          <w:sz w:val="24"/>
+          <w:szCs w:val="24"/>
+          <w:lang w:eastAsia="pt-BR"/>
+        </w:rPr>
+        <w:lastRenderedPageBreak/>
+        <w:t xml:space="preserve">Com base nisso, </w:t>
+      </w:r>
+      <w:r>
+        <w:rPr>
+          <w:rFonts w:ascii="Times New Roman" w:eastAsia="Times New Roman" w:hAnsi="Times New Roman" w:cs="Times New Roman"/>
+          <w:bCs/>
+          <w:sz w:val="24"/>
+          <w:szCs w:val="24"/>
+          <w:lang w:eastAsia="pt-BR"/>
+        </w:rPr>
+        <w:t xml:space="preserve">a aplicação Deu Pet ainda não tratou de forma total o desafio do manuseio de falhas. A princípio, será tratado a nível de aplicação. Em falha na API, o sistema irá retornar uma mensagem simples de falha ao usuário final para conhecimento. </w:t>
+      </w:r>
+    </w:p>
+    <w:p>
+      <w:pPr>
+        <w:spacing w:after="240" w:line="360" w:lineRule="auto"/>
+        <w:jc w:val="both"/>
+        <w:rPr>
+          <w:rFonts w:ascii="Times New Roman" w:eastAsia="Times New Roman" w:hAnsi="Times New Roman" w:cs="Times New Roman"/>
+          <w:bCs/>
+          <w:sz w:val="24"/>
+          <w:szCs w:val="24"/>
+          <w:lang w:eastAsia="pt-BR"/>
+        </w:rPr>
+      </w:pPr>
+      <w:r>
+        <w:rPr>
+          <w:rFonts w:ascii="Times New Roman" w:eastAsia="Times New Roman" w:hAnsi="Times New Roman" w:cs="Times New Roman"/>
+          <w:bCs/>
+          <w:sz w:val="24"/>
+          <w:szCs w:val="24"/>
+          <w:lang w:eastAsia="pt-BR"/>
+        </w:rPr>
+        <w:t>6.5.1.6 Concorrência</w:t>
+      </w:r>
+    </w:p>
+    <w:p>
+      <w:pPr>
+        <w:spacing w:after="240" w:line="360" w:lineRule="auto"/>
+        <w:jc w:val="both"/>
+        <w:rPr>
+          <w:rFonts w:eastAsia="Times New Roman"/>
+          <w:bCs/>
+          <w:lang w:eastAsia="pt-BR"/>
+        </w:rPr>
+      </w:pPr>
+      <w:r>
+        <w:rPr>
+          <w:rFonts w:ascii="Times New Roman" w:eastAsia="Times New Roman" w:hAnsi="Times New Roman" w:cs="Times New Roman"/>
+          <w:bCs/>
+          <w:sz w:val="24"/>
+          <w:szCs w:val="24"/>
+          <w:lang w:eastAsia="pt-BR"/>
+        </w:rPr>
+        <w:t xml:space="preserve">Em um ambiente concorrente, cada </w:t>
+      </w:r>
+      <w:r>
+        <w:rPr>
+          <w:rFonts w:ascii="Times New Roman" w:eastAsia="Times New Roman" w:hAnsi="Times New Roman" w:cs="Times New Roman"/>
+          <w:bCs/>
+          <w:sz w:val="24"/>
+          <w:szCs w:val="24"/>
+          <w:lang w:eastAsia="pt-BR"/>
+        </w:rPr>
+        <w:t>recurso deve ser projetado para oferecer consistência nos esta</w:t>
+      </w:r>
+      <w:r>
+        <w:rPr>
+          <w:rFonts w:ascii="Times New Roman" w:eastAsia="Times New Roman" w:hAnsi="Times New Roman" w:cs="Times New Roman"/>
+          <w:bCs/>
+          <w:sz w:val="24"/>
+          <w:szCs w:val="24"/>
+          <w:lang w:eastAsia="pt-BR"/>
+        </w:rPr>
+        <w:t xml:space="preserve">dos de seus dados. É essencial </w:t>
+      </w:r>
+      <w:r>
+        <w:rPr>
+          <w:rFonts w:ascii="Times New Roman" w:eastAsia="Times New Roman" w:hAnsi="Times New Roman" w:cs="Times New Roman"/>
+          <w:bCs/>
+          <w:sz w:val="24"/>
+          <w:szCs w:val="24"/>
+          <w:lang w:eastAsia="pt-BR"/>
+        </w:rPr>
+        <w:t>que todos os recursos estejam disponíveis, com o maio</w:t>
+      </w:r>
+      <w:r>
+        <w:rPr>
+          <w:rFonts w:ascii="Times New Roman" w:eastAsia="Times New Roman" w:hAnsi="Times New Roman" w:cs="Times New Roman"/>
+          <w:bCs/>
+          <w:sz w:val="24"/>
+          <w:szCs w:val="24"/>
+          <w:lang w:eastAsia="pt-BR"/>
+        </w:rPr>
+        <w:t xml:space="preserve">r desempenho possível e para o </w:t>
+      </w:r>
+      <w:r>
+        <w:rPr>
+          <w:rFonts w:ascii="Times New Roman" w:eastAsia="Times New Roman" w:hAnsi="Times New Roman" w:cs="Times New Roman"/>
+          <w:bCs/>
+          <w:sz w:val="24"/>
+          <w:szCs w:val="24"/>
+          <w:lang w:eastAsia="pt-BR"/>
+        </w:rPr>
+        <w:t>maior número de usuários possíveis simultaneamente</w:t>
+      </w:r>
+      <w:r>
+        <w:rPr>
+          <w:rFonts w:ascii="Times New Roman" w:eastAsia="Times New Roman" w:hAnsi="Times New Roman" w:cs="Times New Roman"/>
+          <w:bCs/>
+          <w:sz w:val="24"/>
+          <w:szCs w:val="24"/>
+          <w:lang w:eastAsia="pt-BR"/>
+        </w:rPr>
+        <w:t xml:space="preserve"> </w:t>
+      </w:r>
+      <w:r>
+        <w:rPr>
+          <w:rFonts w:ascii="Times New Roman" w:eastAsia="Times New Roman" w:hAnsi="Times New Roman" w:cs="Times New Roman"/>
+          <w:bCs/>
+          <w:sz w:val="24"/>
+          <w:lang w:eastAsia="pt-BR"/>
+        </w:rPr>
+        <w:t>(</w:t>
+      </w:r>
+      <w:r>
+        <w:rPr>
+          <w:rFonts w:ascii="Times New Roman" w:eastAsia="Times New Roman" w:hAnsi="Times New Roman" w:cs="Times New Roman"/>
+          <w:bCs/>
+          <w:sz w:val="24"/>
+          <w:lang w:eastAsia="pt-BR"/>
+        </w:rPr>
+        <w:t>DOLLIMORE e KINDBERG 2007)</w:t>
+      </w:r>
+      <w:r>
+        <w:rPr>
+          <w:rFonts w:ascii="Times New Roman" w:eastAsia="Times New Roman" w:hAnsi="Times New Roman" w:cs="Times New Roman"/>
+          <w:bCs/>
+          <w:sz w:val="24"/>
+          <w:lang w:eastAsia="pt-BR"/>
+        </w:rPr>
+        <w:t>.</w:t>
+      </w:r>
+    </w:p>
+    <w:p>
+      <w:pPr>
+        <w:spacing w:after="240" w:line="360" w:lineRule="auto"/>
+        <w:jc w:val="both"/>
+        <w:rPr>
+          <w:rFonts w:ascii="Times New Roman" w:eastAsia="Times New Roman" w:hAnsi="Times New Roman" w:cs="Times New Roman"/>
+          <w:bCs/>
+          <w:sz w:val="24"/>
+          <w:szCs w:val="24"/>
+          <w:lang w:eastAsia="pt-BR"/>
+        </w:rPr>
+      </w:pPr>
+      <w:r>
+        <w:rPr>
+          <w:rFonts w:ascii="Times New Roman" w:eastAsia="Times New Roman" w:hAnsi="Times New Roman" w:cs="Times New Roman"/>
+          <w:bCs/>
+          <w:sz w:val="24"/>
+          <w:szCs w:val="24"/>
+          <w:lang w:eastAsia="pt-BR"/>
+        </w:rPr>
+        <w:t>Os aplicativos do Deu Pet utilizam a mesma API, desenvolvida de modo concorrente, para que todas requisições serem atendidas. Os processos são tratados pelo sistema operacional, seguem a ordem de prioridade e tempo de uso dos recursos conforme as características do hardware e SO.</w:t>
+      </w:r>
+    </w:p>
+    <w:p>
+      <w:pPr>
+        <w:spacing w:after="240" w:line="360" w:lineRule="auto"/>
+        <w:jc w:val="both"/>
+        <w:rPr>
+          <w:rFonts w:ascii="Times New Roman" w:eastAsia="Times New Roman" w:hAnsi="Times New Roman" w:cs="Times New Roman"/>
+          <w:bCs/>
+          <w:sz w:val="24"/>
+          <w:szCs w:val="24"/>
+          <w:lang w:eastAsia="pt-BR"/>
+        </w:rPr>
+      </w:pPr>
+    </w:p>
+    <w:p>
+      <w:pPr>
+        <w:spacing w:after="240" w:line="360" w:lineRule="auto"/>
+        <w:jc w:val="both"/>
+        <w:rPr>
+          <w:rFonts w:ascii="Times New Roman" w:eastAsia="Times New Roman" w:hAnsi="Times New Roman" w:cs="Times New Roman"/>
+          <w:bCs/>
+          <w:sz w:val="24"/>
+          <w:szCs w:val="24"/>
+          <w:lang w:eastAsia="pt-BR"/>
+        </w:rPr>
+      </w:pPr>
+      <w:r>
+        <w:rPr>
+          <w:rFonts w:ascii="Times New Roman" w:eastAsia="Times New Roman" w:hAnsi="Times New Roman" w:cs="Times New Roman"/>
+          <w:bCs/>
+          <w:sz w:val="24"/>
+          <w:szCs w:val="24"/>
+          <w:lang w:eastAsia="pt-BR"/>
+        </w:rPr>
+        <w:t xml:space="preserve">6.5.1.7 Transparência </w:t>
+      </w:r>
+    </w:p>
+    <w:p>
+      <w:pPr>
+        <w:spacing w:after="240" w:line="360" w:lineRule="auto"/>
+        <w:jc w:val="both"/>
+        <w:rPr>
+          <w:rFonts w:eastAsia="Times New Roman"/>
+          <w:bCs/>
+          <w:lang w:eastAsia="pt-BR"/>
+        </w:rPr>
+      </w:pPr>
+      <w:r>
+        <w:rPr>
+          <w:rFonts w:ascii="Times New Roman" w:eastAsia="Times New Roman" w:hAnsi="Times New Roman" w:cs="Times New Roman"/>
+          <w:bCs/>
+          <w:sz w:val="24"/>
+          <w:szCs w:val="24"/>
+          <w:lang w:eastAsia="pt-BR"/>
+        </w:rPr>
+        <w:t>O</w:t>
+      </w:r>
+      <w:r>
+        <w:rPr>
+          <w:rFonts w:ascii="Times New Roman" w:eastAsia="Times New Roman" w:hAnsi="Times New Roman" w:cs="Times New Roman"/>
+          <w:bCs/>
+          <w:sz w:val="24"/>
+          <w:szCs w:val="24"/>
+          <w:lang w:eastAsia="pt-BR"/>
+        </w:rPr>
+        <w:t xml:space="preserve"> </w:t>
+      </w:r>
+      <w:r>
+        <w:rPr>
+          <w:rFonts w:ascii="Times New Roman" w:eastAsia="Times New Roman" w:hAnsi="Times New Roman" w:cs="Times New Roman"/>
+          <w:bCs/>
+          <w:sz w:val="24"/>
+          <w:szCs w:val="24"/>
+          <w:lang w:eastAsia="pt-BR"/>
+        </w:rPr>
+        <w:t xml:space="preserve">desafio da transparência tem o </w:t>
+      </w:r>
+      <w:r>
+        <w:rPr>
+          <w:rFonts w:ascii="Times New Roman" w:eastAsia="Times New Roman" w:hAnsi="Times New Roman" w:cs="Times New Roman"/>
+          <w:bCs/>
+          <w:sz w:val="24"/>
+          <w:szCs w:val="24"/>
+          <w:lang w:eastAsia="pt-BR"/>
+        </w:rPr>
+        <w:t>objetivo de tornar aspectos da distribuição invisíveis para o desenvolvedor</w:t>
+      </w:r>
+      <w:r>
+        <w:rPr>
+          <w:rFonts w:ascii="Times New Roman" w:eastAsia="Times New Roman" w:hAnsi="Times New Roman" w:cs="Times New Roman"/>
+          <w:bCs/>
+          <w:sz w:val="24"/>
+          <w:szCs w:val="24"/>
+          <w:lang w:eastAsia="pt-BR"/>
+        </w:rPr>
+        <w:t xml:space="preserve"> e usuários</w:t>
+      </w:r>
+      <w:r>
+        <w:rPr>
+          <w:rFonts w:ascii="Times New Roman" w:eastAsia="Times New Roman" w:hAnsi="Times New Roman" w:cs="Times New Roman"/>
+          <w:bCs/>
+          <w:sz w:val="24"/>
+          <w:szCs w:val="24"/>
+          <w:lang w:eastAsia="pt-BR"/>
+        </w:rPr>
+        <w:t xml:space="preserve">, a fim de que ele se preocupe apenas com o projeto de seu sistema em particular. O objetivo de tornar ocultos certos aspectos da distribuição é para que este seja percebido como um sistema único em vez de uma coleção de componentes independentes. </w:t>
+      </w:r>
+      <w:r>
+        <w:rPr>
+          <w:rFonts w:ascii="Times New Roman" w:eastAsia="Times New Roman" w:hAnsi="Times New Roman" w:cs="Times New Roman"/>
+          <w:bCs/>
+          <w:sz w:val="24"/>
+          <w:lang w:eastAsia="pt-BR"/>
+        </w:rPr>
+        <w:t>(</w:t>
+      </w:r>
+      <w:r>
+        <w:rPr>
+          <w:rFonts w:ascii="Times New Roman" w:eastAsia="Times New Roman" w:hAnsi="Times New Roman" w:cs="Times New Roman"/>
+          <w:bCs/>
+          <w:sz w:val="24"/>
+          <w:lang w:eastAsia="pt-BR"/>
+        </w:rPr>
+        <w:t>DOLLIMORE e KINDBERG 2007)</w:t>
+      </w:r>
+      <w:r>
+        <w:rPr>
+          <w:rFonts w:ascii="Times New Roman" w:eastAsia="Times New Roman" w:hAnsi="Times New Roman" w:cs="Times New Roman"/>
+          <w:bCs/>
+          <w:sz w:val="24"/>
+          <w:lang w:eastAsia="pt-BR"/>
+        </w:rPr>
+        <w:t>.</w:t>
+      </w:r>
+    </w:p>
+    <w:p>
+      <w:pPr>
+        <w:spacing w:after="240" w:line="360" w:lineRule="auto"/>
+        <w:jc w:val="both"/>
+        <w:rPr>
+          <w:rFonts w:ascii="Times New Roman" w:eastAsia="Times New Roman" w:hAnsi="Times New Roman" w:cs="Times New Roman"/>
+          <w:bCs/>
+          <w:sz w:val="24"/>
+          <w:szCs w:val="24"/>
+          <w:lang w:eastAsia="pt-BR"/>
+        </w:rPr>
+      </w:pPr>
+      <w:r>
+        <w:rPr>
+          <w:rFonts w:ascii="Times New Roman" w:eastAsia="Times New Roman" w:hAnsi="Times New Roman" w:cs="Times New Roman"/>
+          <w:bCs/>
+          <w:sz w:val="24"/>
+          <w:szCs w:val="24"/>
+          <w:lang w:eastAsia="pt-BR"/>
+        </w:rPr>
+        <w:t>Um sistema com o objetivo de atender às necessidades dos clientes pode realizar diversas operações relacionadas ao banco de dados, utili</w:t>
+      </w:r>
+      <w:r>
+        <w:rPr>
+          <w:rFonts w:ascii="Times New Roman" w:eastAsia="Times New Roman" w:hAnsi="Times New Roman" w:cs="Times New Roman"/>
+          <w:bCs/>
+          <w:sz w:val="24"/>
+          <w:szCs w:val="24"/>
+          <w:lang w:eastAsia="pt-BR"/>
+        </w:rPr>
+        <w:t xml:space="preserve">zar a API sem a necessidade de </w:t>
+      </w:r>
+      <w:r>
+        <w:rPr>
+          <w:rFonts w:ascii="Times New Roman" w:eastAsia="Times New Roman" w:hAnsi="Times New Roman" w:cs="Times New Roman"/>
+          <w:bCs/>
+          <w:sz w:val="24"/>
+          <w:szCs w:val="24"/>
+          <w:lang w:eastAsia="pt-BR"/>
+        </w:rPr>
+        <w:t>entendimento da distribuição, suas regras técnicas e de implementação, apenas fornecendo os dados necessários.</w:t>
+      </w:r>
+    </w:p>
+    <w:p>
+      <w:pPr>
+        <w:spacing w:after="240" w:line="360" w:lineRule="auto"/>
+        <w:jc w:val="both"/>
+        <w:rPr>
+          <w:rFonts w:ascii="Times New Roman" w:eastAsia="Times New Roman" w:hAnsi="Times New Roman" w:cs="Times New Roman"/>
+          <w:bCs/>
+          <w:sz w:val="24"/>
+          <w:szCs w:val="24"/>
+          <w:lang w:eastAsia="pt-BR"/>
+        </w:rPr>
+      </w:pPr>
+      <w:r>
+        <w:rPr>
+          <w:rFonts w:ascii="Times New Roman" w:eastAsia="Times New Roman" w:hAnsi="Times New Roman" w:cs="Times New Roman"/>
+          <w:bCs/>
+          <w:sz w:val="24"/>
+          <w:szCs w:val="24"/>
+          <w:lang w:eastAsia="pt-BR"/>
+        </w:rPr>
+        <w:t>O Deu Pet utiliza métodos que podem ser executad</w:t>
+      </w:r>
+      <w:r>
+        <w:rPr>
+          <w:rFonts w:ascii="Times New Roman" w:eastAsia="Times New Roman" w:hAnsi="Times New Roman" w:cs="Times New Roman"/>
+          <w:bCs/>
+          <w:sz w:val="24"/>
+          <w:szCs w:val="24"/>
+          <w:lang w:eastAsia="pt-BR"/>
+        </w:rPr>
+        <w:t xml:space="preserve">os concorrentemente e recursos </w:t>
+      </w:r>
+      <w:r>
+        <w:rPr>
+          <w:rFonts w:ascii="Times New Roman" w:eastAsia="Times New Roman" w:hAnsi="Times New Roman" w:cs="Times New Roman"/>
+          <w:bCs/>
+          <w:sz w:val="24"/>
+          <w:szCs w:val="24"/>
+          <w:lang w:eastAsia="pt-BR"/>
+        </w:rPr>
+        <w:t>compartilhados sem a interferência entre si, realiza</w:t>
+      </w:r>
+      <w:r>
+        <w:rPr>
+          <w:rFonts w:ascii="Times New Roman" w:eastAsia="Times New Roman" w:hAnsi="Times New Roman" w:cs="Times New Roman"/>
+          <w:bCs/>
+          <w:sz w:val="24"/>
+          <w:szCs w:val="24"/>
+          <w:lang w:eastAsia="pt-BR"/>
+        </w:rPr>
+        <w:t xml:space="preserve">dos via funções do </w:t>
+      </w:r>
+      <w:proofErr w:type="spellStart"/>
+      <w:r>
+        <w:rPr>
+          <w:rFonts w:ascii="Times New Roman" w:eastAsia="Times New Roman" w:hAnsi="Times New Roman" w:cs="Times New Roman"/>
+          <w:bCs/>
+          <w:i/>
+          <w:sz w:val="24"/>
+          <w:szCs w:val="24"/>
+          <w:lang w:eastAsia="pt-BR"/>
+        </w:rPr>
+        <w:t>thymeleaf</w:t>
+      </w:r>
+      <w:proofErr w:type="spellEnd"/>
+      <w:r>
+        <w:rPr>
+          <w:rFonts w:ascii="Times New Roman" w:eastAsia="Times New Roman" w:hAnsi="Times New Roman" w:cs="Times New Roman"/>
+          <w:bCs/>
+          <w:sz w:val="24"/>
+          <w:szCs w:val="24"/>
+          <w:lang w:eastAsia="pt-BR"/>
+        </w:rPr>
         <w:t xml:space="preserve"> e </w:t>
       </w:r>
+      <w:r>
+        <w:rPr>
+          <w:rFonts w:ascii="Times New Roman" w:eastAsia="Times New Roman" w:hAnsi="Times New Roman" w:cs="Times New Roman"/>
+          <w:bCs/>
+          <w:sz w:val="24"/>
+          <w:szCs w:val="24"/>
+          <w:lang w:eastAsia="pt-BR"/>
+        </w:rPr>
+        <w:t xml:space="preserve">pelo SGBD </w:t>
+      </w:r>
       <w:proofErr w:type="spellStart"/>
       <w:r>
         <w:rPr>
           <w:rFonts w:ascii="Times New Roman" w:eastAsia="Times New Roman" w:hAnsi="Times New Roman" w:cs="Times New Roman"/>
           <w:bCs/>
-          <w:sz w:val="24"/>
-          <w:szCs w:val="24"/>
-          <w:lang w:eastAsia="pt-BR"/>
-        </w:rPr>
-        <w:t>Kindeberg</w:t>
+          <w:i/>
+          <w:sz w:val="24"/>
+          <w:szCs w:val="24"/>
+          <w:lang w:eastAsia="pt-BR"/>
+        </w:rPr>
+        <w:t>PostgreSQL</w:t>
       </w:r>
       <w:proofErr w:type="spellEnd"/>
       <w:r>
@@ -1936,521 +2603,7 @@
           <w:szCs w:val="24"/>
           <w:lang w:eastAsia="pt-BR"/>
         </w:rPr>
-        <w:t xml:space="preserve"> (2007) afirmam que falha</w:t>
-      </w:r>
-      <w:r>
-        <w:rPr>
-          <w:rFonts w:ascii="Times New Roman" w:eastAsia="Times New Roman" w:hAnsi="Times New Roman" w:cs="Times New Roman"/>
-          <w:bCs/>
-          <w:sz w:val="24"/>
-          <w:szCs w:val="24"/>
-          <w:lang w:eastAsia="pt-BR"/>
-        </w:rPr>
-        <w:t xml:space="preserve">s em sistemas distribuídos são </w:t>
-      </w:r>
-      <w:r>
-        <w:rPr>
-          <w:rFonts w:ascii="Times New Roman" w:eastAsia="Times New Roman" w:hAnsi="Times New Roman" w:cs="Times New Roman"/>
-          <w:bCs/>
-          <w:sz w:val="24"/>
-          <w:szCs w:val="24"/>
-          <w:lang w:eastAsia="pt-BR"/>
-        </w:rPr>
-        <w:t>parciais, pois todos eles possuem componentes qu</w:t>
-      </w:r>
-      <w:r>
-        <w:rPr>
-          <w:rFonts w:ascii="Times New Roman" w:eastAsia="Times New Roman" w:hAnsi="Times New Roman" w:cs="Times New Roman"/>
-          <w:bCs/>
-          <w:sz w:val="24"/>
-          <w:szCs w:val="24"/>
-          <w:lang w:eastAsia="pt-BR"/>
-        </w:rPr>
-        <w:t xml:space="preserve">e funcionam independentemente, </w:t>
-      </w:r>
-      <w:r>
-        <w:rPr>
-          <w:rFonts w:ascii="Times New Roman" w:eastAsia="Times New Roman" w:hAnsi="Times New Roman" w:cs="Times New Roman"/>
-          <w:bCs/>
-          <w:sz w:val="24"/>
-          <w:szCs w:val="24"/>
-          <w:lang w:eastAsia="pt-BR"/>
-        </w:rPr>
-        <w:t>portanto, mesmo com a falha de um componente, os o</w:t>
-      </w:r>
-      <w:r>
-        <w:rPr>
-          <w:rFonts w:ascii="Times New Roman" w:eastAsia="Times New Roman" w:hAnsi="Times New Roman" w:cs="Times New Roman"/>
-          <w:bCs/>
-          <w:sz w:val="24"/>
-          <w:szCs w:val="24"/>
-          <w:lang w:eastAsia="pt-BR"/>
-        </w:rPr>
-        <w:t xml:space="preserve">utros podem continuar operando </w:t>
-      </w:r>
-      <w:r>
-        <w:rPr>
-          <w:rFonts w:ascii="Times New Roman" w:eastAsia="Times New Roman" w:hAnsi="Times New Roman" w:cs="Times New Roman"/>
-          <w:bCs/>
-          <w:sz w:val="24"/>
-          <w:szCs w:val="24"/>
-          <w:lang w:eastAsia="pt-BR"/>
-        </w:rPr>
-        <w:t>normalmente, dificultando assim o manuseio de falhas. É</w:t>
-      </w:r>
-      <w:r>
-        <w:rPr>
-          <w:rFonts w:ascii="Times New Roman" w:eastAsia="Times New Roman" w:hAnsi="Times New Roman" w:cs="Times New Roman"/>
-          <w:bCs/>
-          <w:sz w:val="24"/>
-          <w:szCs w:val="24"/>
-          <w:lang w:eastAsia="pt-BR"/>
-        </w:rPr>
-        <w:t xml:space="preserve"> essencial que todo componente </w:t>
-      </w:r>
-      <w:r>
-        <w:rPr>
-          <w:rFonts w:ascii="Times New Roman" w:eastAsia="Times New Roman" w:hAnsi="Times New Roman" w:cs="Times New Roman"/>
-          <w:bCs/>
-          <w:sz w:val="24"/>
-          <w:szCs w:val="24"/>
-          <w:lang w:eastAsia="pt-BR"/>
-        </w:rPr>
-        <w:t>seja desenvolvido com o objetivo de que ele, mesmo oc</w:t>
-      </w:r>
-      <w:r>
-        <w:rPr>
-          <w:rFonts w:ascii="Times New Roman" w:eastAsia="Times New Roman" w:hAnsi="Times New Roman" w:cs="Times New Roman"/>
-          <w:bCs/>
-          <w:sz w:val="24"/>
-          <w:szCs w:val="24"/>
-          <w:lang w:eastAsia="pt-BR"/>
-        </w:rPr>
-        <w:t xml:space="preserve">orrendo falhas dos componentes </w:t>
-      </w:r>
-      <w:r>
-        <w:rPr>
-          <w:rFonts w:ascii="Times New Roman" w:eastAsia="Times New Roman" w:hAnsi="Times New Roman" w:cs="Times New Roman"/>
-          <w:bCs/>
-          <w:sz w:val="24"/>
-          <w:szCs w:val="24"/>
-          <w:lang w:eastAsia="pt-BR"/>
-        </w:rPr>
-        <w:t>que depende, funcione ou trate destas falhas apropriadamente.</w:t>
-      </w:r>
-    </w:p>
-    <w:p>
-      <w:pPr>
-        <w:spacing w:after="240" w:line="360" w:lineRule="auto"/>
-        <w:jc w:val="both"/>
-        <w:rPr>
-          <w:rFonts w:ascii="Times New Roman" w:eastAsia="Times New Roman" w:hAnsi="Times New Roman" w:cs="Times New Roman"/>
-          <w:bCs/>
-          <w:sz w:val="24"/>
-          <w:szCs w:val="24"/>
-          <w:lang w:eastAsia="pt-BR"/>
-        </w:rPr>
-      </w:pPr>
-      <w:r>
-        <w:rPr>
-          <w:rFonts w:ascii="Times New Roman" w:eastAsia="Times New Roman" w:hAnsi="Times New Roman" w:cs="Times New Roman"/>
-          <w:bCs/>
-          <w:sz w:val="24"/>
-          <w:szCs w:val="24"/>
-          <w:lang w:eastAsia="pt-BR"/>
-        </w:rPr>
-        <w:t xml:space="preserve">Com base nisso, </w:t>
-      </w:r>
-      <w:r>
-        <w:rPr>
-          <w:rFonts w:ascii="Times New Roman" w:eastAsia="Times New Roman" w:hAnsi="Times New Roman" w:cs="Times New Roman"/>
-          <w:bCs/>
-          <w:sz w:val="24"/>
-          <w:szCs w:val="24"/>
-          <w:lang w:eastAsia="pt-BR"/>
-        </w:rPr>
-        <w:t xml:space="preserve">a aplicação Deu Pet ainda não tratou de forma total o desafio do manuseio de falhas. A princípio, será tratado a nível de aplicação. Em falha na API, o sistema irá retornar uma mensagem simples de falha ao usuário final para conhecimento. </w:t>
-      </w:r>
-    </w:p>
-    <w:p>
-      <w:pPr>
-        <w:spacing w:after="240" w:line="360" w:lineRule="auto"/>
-        <w:jc w:val="both"/>
-        <w:rPr>
-          <w:rFonts w:ascii="Times New Roman" w:eastAsia="Times New Roman" w:hAnsi="Times New Roman" w:cs="Times New Roman"/>
-          <w:bCs/>
-          <w:sz w:val="24"/>
-          <w:szCs w:val="24"/>
-          <w:lang w:eastAsia="pt-BR"/>
-        </w:rPr>
-      </w:pPr>
-      <w:r>
-        <w:rPr>
-          <w:rFonts w:ascii="Times New Roman" w:eastAsia="Times New Roman" w:hAnsi="Times New Roman" w:cs="Times New Roman"/>
-          <w:bCs/>
-          <w:sz w:val="24"/>
-          <w:szCs w:val="24"/>
-          <w:lang w:eastAsia="pt-BR"/>
-        </w:rPr>
-        <w:lastRenderedPageBreak/>
-        <w:t>6.5.1.6 Concorrência</w:t>
-      </w:r>
-    </w:p>
-    <w:p>
-      <w:pPr>
-        <w:spacing w:after="240" w:line="360" w:lineRule="auto"/>
-        <w:jc w:val="both"/>
-        <w:rPr>
-          <w:rFonts w:ascii="Times New Roman" w:eastAsia="Times New Roman" w:hAnsi="Times New Roman" w:cs="Times New Roman"/>
-          <w:bCs/>
-          <w:sz w:val="24"/>
-          <w:szCs w:val="24"/>
-          <w:lang w:eastAsia="pt-BR"/>
-        </w:rPr>
-      </w:pPr>
-      <w:r>
-        <w:rPr>
-          <w:rFonts w:ascii="Times New Roman" w:eastAsia="Times New Roman" w:hAnsi="Times New Roman" w:cs="Times New Roman"/>
-          <w:bCs/>
-          <w:sz w:val="24"/>
-          <w:szCs w:val="24"/>
-          <w:lang w:eastAsia="pt-BR"/>
-        </w:rPr>
-        <w:t xml:space="preserve">Em um ambiente concorrente, cada </w:t>
-      </w:r>
-      <w:r>
-        <w:rPr>
-          <w:rFonts w:ascii="Times New Roman" w:eastAsia="Times New Roman" w:hAnsi="Times New Roman" w:cs="Times New Roman"/>
-          <w:bCs/>
-          <w:sz w:val="24"/>
-          <w:szCs w:val="24"/>
-          <w:lang w:eastAsia="pt-BR"/>
-        </w:rPr>
-        <w:t>recurso deve ser projetado para oferecer consistência nos esta</w:t>
-      </w:r>
-      <w:r>
-        <w:rPr>
-          <w:rFonts w:ascii="Times New Roman" w:eastAsia="Times New Roman" w:hAnsi="Times New Roman" w:cs="Times New Roman"/>
-          <w:bCs/>
-          <w:sz w:val="24"/>
-          <w:szCs w:val="24"/>
-          <w:lang w:eastAsia="pt-BR"/>
-        </w:rPr>
-        <w:t xml:space="preserve">dos de seus dados. É essencial </w:t>
-      </w:r>
-      <w:r>
-        <w:rPr>
-          <w:rFonts w:ascii="Times New Roman" w:eastAsia="Times New Roman" w:hAnsi="Times New Roman" w:cs="Times New Roman"/>
-          <w:bCs/>
-          <w:sz w:val="24"/>
-          <w:szCs w:val="24"/>
-          <w:lang w:eastAsia="pt-BR"/>
-        </w:rPr>
-        <w:t>que todos os recursos estejam disponíveis, com o maio</w:t>
-      </w:r>
-      <w:r>
-        <w:rPr>
-          <w:rFonts w:ascii="Times New Roman" w:eastAsia="Times New Roman" w:hAnsi="Times New Roman" w:cs="Times New Roman"/>
-          <w:bCs/>
-          <w:sz w:val="24"/>
-          <w:szCs w:val="24"/>
-          <w:lang w:eastAsia="pt-BR"/>
-        </w:rPr>
-        <w:t xml:space="preserve">r desempenho possível e para o </w:t>
-      </w:r>
-      <w:r>
-        <w:rPr>
-          <w:rFonts w:ascii="Times New Roman" w:eastAsia="Times New Roman" w:hAnsi="Times New Roman" w:cs="Times New Roman"/>
-          <w:bCs/>
-          <w:sz w:val="24"/>
-          <w:szCs w:val="24"/>
-          <w:lang w:eastAsia="pt-BR"/>
-        </w:rPr>
-        <w:t>maior número de usuários possíveis simultaneamente.</w:t>
-      </w:r>
-      <w:r>
-        <w:rPr>
-          <w:rFonts w:ascii="Times New Roman" w:eastAsia="Times New Roman" w:hAnsi="Times New Roman" w:cs="Times New Roman"/>
-          <w:bCs/>
-          <w:sz w:val="24"/>
-          <w:szCs w:val="24"/>
-          <w:lang w:eastAsia="pt-BR"/>
-        </w:rPr>
-        <w:t xml:space="preserve"> </w:t>
-      </w:r>
-      <w:proofErr w:type="spellStart"/>
-      <w:r>
-        <w:rPr>
-          <w:rFonts w:ascii="Times New Roman" w:eastAsia="Times New Roman" w:hAnsi="Times New Roman" w:cs="Times New Roman"/>
-          <w:bCs/>
-          <w:sz w:val="24"/>
-          <w:szCs w:val="24"/>
-          <w:lang w:eastAsia="pt-BR"/>
-        </w:rPr>
-        <w:t>Colouris</w:t>
-      </w:r>
-      <w:proofErr w:type="spellEnd"/>
-      <w:r>
-        <w:rPr>
-          <w:rFonts w:ascii="Times New Roman" w:eastAsia="Times New Roman" w:hAnsi="Times New Roman" w:cs="Times New Roman"/>
-          <w:bCs/>
-          <w:sz w:val="24"/>
-          <w:szCs w:val="24"/>
-          <w:lang w:eastAsia="pt-BR"/>
-        </w:rPr>
-        <w:t xml:space="preserve">, </w:t>
-      </w:r>
-      <w:proofErr w:type="spellStart"/>
-      <w:r>
-        <w:rPr>
-          <w:rFonts w:ascii="Times New Roman" w:eastAsia="Times New Roman" w:hAnsi="Times New Roman" w:cs="Times New Roman"/>
-          <w:bCs/>
-          <w:sz w:val="24"/>
-          <w:szCs w:val="24"/>
-          <w:lang w:eastAsia="pt-BR"/>
-        </w:rPr>
-        <w:t>Dolli</w:t>
-      </w:r>
-      <w:r>
-        <w:rPr>
-          <w:rFonts w:ascii="Times New Roman" w:eastAsia="Times New Roman" w:hAnsi="Times New Roman" w:cs="Times New Roman"/>
-          <w:bCs/>
-          <w:sz w:val="24"/>
-          <w:szCs w:val="24"/>
-          <w:lang w:eastAsia="pt-BR"/>
-        </w:rPr>
-        <w:t>more</w:t>
-      </w:r>
-      <w:proofErr w:type="spellEnd"/>
-      <w:r>
-        <w:rPr>
-          <w:rFonts w:ascii="Times New Roman" w:eastAsia="Times New Roman" w:hAnsi="Times New Roman" w:cs="Times New Roman"/>
-          <w:bCs/>
-          <w:sz w:val="24"/>
-          <w:szCs w:val="24"/>
-          <w:lang w:eastAsia="pt-BR"/>
-        </w:rPr>
-        <w:t xml:space="preserve"> e </w:t>
-      </w:r>
-      <w:proofErr w:type="spellStart"/>
-      <w:r>
-        <w:rPr>
-          <w:rFonts w:ascii="Times New Roman" w:eastAsia="Times New Roman" w:hAnsi="Times New Roman" w:cs="Times New Roman"/>
-          <w:bCs/>
-          <w:sz w:val="24"/>
-          <w:szCs w:val="24"/>
-          <w:lang w:eastAsia="pt-BR"/>
-        </w:rPr>
-        <w:t>Kindeberg</w:t>
-      </w:r>
-      <w:proofErr w:type="spellEnd"/>
-      <w:r>
-        <w:rPr>
-          <w:rFonts w:ascii="Times New Roman" w:eastAsia="Times New Roman" w:hAnsi="Times New Roman" w:cs="Times New Roman"/>
-          <w:bCs/>
-          <w:sz w:val="24"/>
-          <w:szCs w:val="24"/>
-          <w:lang w:eastAsia="pt-BR"/>
-        </w:rPr>
-        <w:t xml:space="preserve"> (2007). </w:t>
-      </w:r>
-    </w:p>
-    <w:p>
-      <w:pPr>
-        <w:spacing w:after="240" w:line="360" w:lineRule="auto"/>
-        <w:jc w:val="both"/>
-        <w:rPr>
-          <w:rFonts w:ascii="Times New Roman" w:eastAsia="Times New Roman" w:hAnsi="Times New Roman" w:cs="Times New Roman"/>
-          <w:bCs/>
-          <w:sz w:val="24"/>
-          <w:szCs w:val="24"/>
-          <w:lang w:eastAsia="pt-BR"/>
-        </w:rPr>
-      </w:pPr>
-      <w:r>
-        <w:rPr>
-          <w:rFonts w:ascii="Times New Roman" w:eastAsia="Times New Roman" w:hAnsi="Times New Roman" w:cs="Times New Roman"/>
-          <w:bCs/>
-          <w:sz w:val="24"/>
-          <w:szCs w:val="24"/>
-          <w:lang w:eastAsia="pt-BR"/>
-        </w:rPr>
-        <w:t>Os aplicativos do Deu Pet utilizam a mesma API, desenvolvida de modo concorrente, para que todas requisições serem atendidas. Os processos são tratados pelo sistema operacional, seguem a ordem de prioridade e tempo de uso dos recursos conforme as características do hardware e SO.</w:t>
-      </w:r>
-    </w:p>
-    <w:p>
-      <w:pPr>
-        <w:spacing w:after="240" w:line="360" w:lineRule="auto"/>
-        <w:jc w:val="both"/>
-        <w:rPr>
-          <w:rFonts w:ascii="Times New Roman" w:eastAsia="Times New Roman" w:hAnsi="Times New Roman" w:cs="Times New Roman"/>
-          <w:bCs/>
-          <w:sz w:val="24"/>
-          <w:szCs w:val="24"/>
-          <w:lang w:eastAsia="pt-BR"/>
-        </w:rPr>
-      </w:pPr>
-    </w:p>
-    <w:p>
-      <w:pPr>
-        <w:spacing w:after="240" w:line="360" w:lineRule="auto"/>
-        <w:jc w:val="both"/>
-        <w:rPr>
-          <w:rFonts w:ascii="Times New Roman" w:eastAsia="Times New Roman" w:hAnsi="Times New Roman" w:cs="Times New Roman"/>
-          <w:bCs/>
-          <w:sz w:val="24"/>
-          <w:szCs w:val="24"/>
-          <w:lang w:eastAsia="pt-BR"/>
-        </w:rPr>
-      </w:pPr>
-      <w:r>
-        <w:rPr>
-          <w:rFonts w:ascii="Times New Roman" w:eastAsia="Times New Roman" w:hAnsi="Times New Roman" w:cs="Times New Roman"/>
-          <w:bCs/>
-          <w:sz w:val="24"/>
-          <w:szCs w:val="24"/>
-          <w:lang w:eastAsia="pt-BR"/>
-        </w:rPr>
-        <w:t xml:space="preserve">6.5.1.7 Transparência </w:t>
-      </w:r>
-    </w:p>
-    <w:p>
-      <w:pPr>
-        <w:spacing w:after="240" w:line="360" w:lineRule="auto"/>
-        <w:jc w:val="both"/>
-        <w:rPr>
-          <w:rFonts w:ascii="Times New Roman" w:eastAsia="Times New Roman" w:hAnsi="Times New Roman" w:cs="Times New Roman"/>
-          <w:bCs/>
-          <w:sz w:val="24"/>
-          <w:szCs w:val="24"/>
-          <w:lang w:eastAsia="pt-BR"/>
-        </w:rPr>
-      </w:pPr>
-      <w:r>
-        <w:rPr>
-          <w:rFonts w:ascii="Times New Roman" w:eastAsia="Times New Roman" w:hAnsi="Times New Roman" w:cs="Times New Roman"/>
-          <w:bCs/>
-          <w:sz w:val="24"/>
-          <w:szCs w:val="24"/>
-          <w:lang w:eastAsia="pt-BR"/>
-        </w:rPr>
-        <w:t>O</w:t>
-      </w:r>
-      <w:r>
-        <w:rPr>
-          <w:rFonts w:ascii="Times New Roman" w:eastAsia="Times New Roman" w:hAnsi="Times New Roman" w:cs="Times New Roman"/>
-          <w:bCs/>
-          <w:sz w:val="24"/>
-          <w:szCs w:val="24"/>
-          <w:lang w:eastAsia="pt-BR"/>
-        </w:rPr>
-        <w:t xml:space="preserve"> </w:t>
-      </w:r>
-      <w:r>
-        <w:rPr>
-          <w:rFonts w:ascii="Times New Roman" w:eastAsia="Times New Roman" w:hAnsi="Times New Roman" w:cs="Times New Roman"/>
-          <w:bCs/>
-          <w:sz w:val="24"/>
-          <w:szCs w:val="24"/>
-          <w:lang w:eastAsia="pt-BR"/>
-        </w:rPr>
-        <w:t xml:space="preserve">desafio da transparência tem o </w:t>
-      </w:r>
-      <w:r>
-        <w:rPr>
-          <w:rFonts w:ascii="Times New Roman" w:eastAsia="Times New Roman" w:hAnsi="Times New Roman" w:cs="Times New Roman"/>
-          <w:bCs/>
-          <w:sz w:val="24"/>
-          <w:szCs w:val="24"/>
-          <w:lang w:eastAsia="pt-BR"/>
-        </w:rPr>
-        <w:t>objetivo de tornar aspectos da distribuição invisíveis para o desenvolvedor</w:t>
-      </w:r>
-      <w:r>
-        <w:rPr>
-          <w:rFonts w:ascii="Times New Roman" w:eastAsia="Times New Roman" w:hAnsi="Times New Roman" w:cs="Times New Roman"/>
-          <w:bCs/>
-          <w:sz w:val="24"/>
-          <w:szCs w:val="24"/>
-          <w:lang w:eastAsia="pt-BR"/>
-        </w:rPr>
-        <w:t xml:space="preserve"> e usuários</w:t>
-      </w:r>
-      <w:r>
-        <w:rPr>
-          <w:rFonts w:ascii="Times New Roman" w:eastAsia="Times New Roman" w:hAnsi="Times New Roman" w:cs="Times New Roman"/>
-          <w:bCs/>
-          <w:sz w:val="24"/>
-          <w:szCs w:val="24"/>
-          <w:lang w:eastAsia="pt-BR"/>
-        </w:rPr>
-        <w:t xml:space="preserve">, a fim de que ele se preocupe apenas com o projeto de seu sistema em particular. O objetivo de tornar ocultos certos aspectos da distribuição é para que este seja percebido como um sistema único em vez de uma coleção de componentes independentes. </w:t>
-      </w:r>
-      <w:proofErr w:type="spellStart"/>
-      <w:r>
-        <w:rPr>
-          <w:rFonts w:ascii="Times New Roman" w:eastAsia="Times New Roman" w:hAnsi="Times New Roman" w:cs="Times New Roman"/>
-          <w:bCs/>
-          <w:sz w:val="24"/>
-          <w:szCs w:val="24"/>
-          <w:lang w:eastAsia="pt-BR"/>
-        </w:rPr>
-        <w:t>Colouris</w:t>
-      </w:r>
-      <w:proofErr w:type="spellEnd"/>
-      <w:r>
-        <w:rPr>
-          <w:rFonts w:ascii="Times New Roman" w:eastAsia="Times New Roman" w:hAnsi="Times New Roman" w:cs="Times New Roman"/>
-          <w:bCs/>
-          <w:sz w:val="24"/>
-          <w:szCs w:val="24"/>
-          <w:lang w:eastAsia="pt-BR"/>
-        </w:rPr>
-        <w:t xml:space="preserve">, </w:t>
-      </w:r>
-      <w:proofErr w:type="spellStart"/>
-      <w:r>
-        <w:rPr>
-          <w:rFonts w:ascii="Times New Roman" w:eastAsia="Times New Roman" w:hAnsi="Times New Roman" w:cs="Times New Roman"/>
-          <w:bCs/>
-          <w:sz w:val="24"/>
-          <w:szCs w:val="24"/>
-          <w:lang w:eastAsia="pt-BR"/>
-        </w:rPr>
-        <w:t>Dollimore</w:t>
-      </w:r>
-      <w:proofErr w:type="spellEnd"/>
-      <w:r>
-        <w:rPr>
-          <w:rFonts w:ascii="Times New Roman" w:eastAsia="Times New Roman" w:hAnsi="Times New Roman" w:cs="Times New Roman"/>
-          <w:bCs/>
-          <w:sz w:val="24"/>
-          <w:szCs w:val="24"/>
-          <w:lang w:eastAsia="pt-BR"/>
-        </w:rPr>
-        <w:t xml:space="preserve"> e </w:t>
-      </w:r>
-      <w:proofErr w:type="spellStart"/>
-      <w:r>
-        <w:rPr>
-          <w:rFonts w:ascii="Times New Roman" w:eastAsia="Times New Roman" w:hAnsi="Times New Roman" w:cs="Times New Roman"/>
-          <w:bCs/>
-          <w:sz w:val="24"/>
-          <w:szCs w:val="24"/>
-          <w:lang w:eastAsia="pt-BR"/>
-        </w:rPr>
-        <w:t>Kindeberg</w:t>
-      </w:r>
-      <w:proofErr w:type="spellEnd"/>
-      <w:r>
-        <w:rPr>
-          <w:rFonts w:ascii="Times New Roman" w:eastAsia="Times New Roman" w:hAnsi="Times New Roman" w:cs="Times New Roman"/>
-          <w:bCs/>
-          <w:sz w:val="24"/>
-          <w:szCs w:val="24"/>
-          <w:lang w:eastAsia="pt-BR"/>
-        </w:rPr>
-        <w:t xml:space="preserve"> (2007)</w:t>
+        <w:t>, que fornece interfaces genéricas para esses aspectos bem como implementações específicas de armazenamento de persistência.</w:t>
       </w:r>
     </w:p>
     <w:p>
@@ -2488,6 +2641,7 @@
           <w:szCs w:val="26"/>
           <w:lang w:eastAsia="pt-BR"/>
         </w:rPr>
+        <w:lastRenderedPageBreak/>
         <w:t>6.5.2 Tecnologias e Arquiteturas de Distribuição</w:t>
       </w:r>
     </w:p>
@@ -2595,6 +2749,29 @@
           <w:lang w:eastAsia="pt-BR"/>
         </w:rPr>
         <w:t>de usuário necessária para a interação.</w:t>
+      </w:r>
+    </w:p>
+    <w:p>
+      <w:pPr>
+        <w:spacing w:after="240" w:line="360" w:lineRule="auto"/>
+        <w:jc w:val="both"/>
+        <w:rPr>
+          <w:rFonts w:ascii="Times New Roman" w:eastAsia="Times New Roman" w:hAnsi="Times New Roman" w:cs="Times New Roman"/>
+          <w:bCs/>
+          <w:sz w:val="24"/>
+          <w:szCs w:val="24"/>
+          <w:lang w:eastAsia="pt-BR"/>
+        </w:rPr>
+      </w:pPr>
+      <w:r>
+        <w:rPr>
+          <w:rFonts w:ascii="Times New Roman" w:eastAsia="Times New Roman" w:hAnsi="Times New Roman" w:cs="Times New Roman"/>
+          <w:bCs/>
+          <w:sz w:val="24"/>
+          <w:szCs w:val="24"/>
+          <w:lang w:eastAsia="pt-BR"/>
+        </w:rPr>
+        <w:t>O diagrama de distribuição do sistema Deu Pet está representado na Figura 2. Ela explica como funciona o sistema Deu Pet da perspectiva de um Sistema Distribuído. Nela está presente os processos clientes, que são constituídos pelos processos:</w:t>
       </w:r>
     </w:p>
     <w:p>
@@ -2680,28 +2857,7 @@
           <w:szCs w:val="24"/>
           <w:lang w:eastAsia="pt-BR"/>
         </w:rPr>
-        <w:lastRenderedPageBreak/>
-        <w:t xml:space="preserve">P2 - processo servidor de e-mail: é o processo responsável por receber e enviar </w:t>
-      </w:r>
-      <w:r>
-        <w:rPr>
-          <w:rFonts w:ascii="Times New Roman" w:eastAsia="Times New Roman" w:hAnsi="Times New Roman" w:cs="Times New Roman"/>
-          <w:bCs/>
-          <w:sz w:val="24"/>
-          <w:szCs w:val="24"/>
-          <w:lang w:eastAsia="pt-BR"/>
-        </w:rPr>
-        <w:t>e-mails</w:t>
-      </w:r>
-      <w:r>
-        <w:rPr>
-          <w:rFonts w:ascii="Times New Roman" w:eastAsia="Times New Roman" w:hAnsi="Times New Roman" w:cs="Times New Roman"/>
-          <w:bCs/>
-          <w:sz w:val="24"/>
-          <w:szCs w:val="24"/>
-          <w:lang w:eastAsia="pt-BR"/>
-        </w:rPr>
-        <w:t>;</w:t>
+        <w:t>P2 - processo servidor de e-mail: é o processo responsável por receber e enviar e-mails;</w:t>
       </w:r>
     </w:p>
     <w:p>
@@ -2751,7 +2907,37 @@
           <w:szCs w:val="24"/>
           <w:lang w:eastAsia="pt-BR"/>
         </w:rPr>
-        <w:t>: é processo que serve como container,</w:t>
+        <w:t xml:space="preserve">: é </w:t>
+      </w:r>
+      <w:r>
+        <w:rPr>
+          <w:rFonts w:ascii="Times New Roman" w:eastAsia="Times New Roman" w:hAnsi="Times New Roman" w:cs="Times New Roman"/>
+          <w:bCs/>
+          <w:sz w:val="24"/>
+          <w:szCs w:val="24"/>
+          <w:lang w:eastAsia="pt-BR"/>
+        </w:rPr>
+        <w:t xml:space="preserve">uma </w:t>
+      </w:r>
+      <w:r>
+        <w:rPr>
+          <w:rFonts w:ascii="Times New Roman" w:eastAsia="Times New Roman" w:hAnsi="Times New Roman" w:cs="Times New Roman"/>
+          <w:bCs/>
+          <w:sz w:val="24"/>
+          <w:szCs w:val="24"/>
+          <w:lang w:eastAsia="pt-BR"/>
+        </w:rPr>
+        <w:t>plataforma de nuvem como serviço que suporta várias linguagens de programação</w:t>
+      </w:r>
+      <w:r>
+        <w:rPr>
+          <w:rFonts w:ascii="Times New Roman" w:eastAsia="Times New Roman" w:hAnsi="Times New Roman" w:cs="Times New Roman"/>
+          <w:bCs/>
+          <w:sz w:val="24"/>
+          <w:szCs w:val="24"/>
+          <w:lang w:eastAsia="pt-BR"/>
+        </w:rPr>
+        <w:t>,</w:t>
       </w:r>
       <w:r>
         <w:rPr>
@@ -2771,7 +2957,29 @@
           <w:szCs w:val="24"/>
           <w:lang w:eastAsia="pt-BR"/>
         </w:rPr>
-        <w:t xml:space="preserve">onde a componente servidora é executada. O sistema Operacional sendo o </w:t>
+        <w:t>é onde a compon</w:t>
+      </w:r>
+      <w:bookmarkStart w:id="0" w:name="_GoBack"/>
+      <w:bookmarkEnd w:id="0"/>
+      <w:r>
+        <w:rPr>
+          <w:rFonts w:ascii="Times New Roman" w:eastAsia="Times New Roman" w:hAnsi="Times New Roman" w:cs="Times New Roman"/>
+          <w:bCs/>
+          <w:sz w:val="24"/>
+          <w:szCs w:val="24"/>
+          <w:lang w:eastAsia="pt-BR"/>
+        </w:rPr>
+        <w:t>ente servidora será</w:t>
+      </w:r>
+      <w:r>
+        <w:rPr>
+          <w:rFonts w:ascii="Times New Roman" w:eastAsia="Times New Roman" w:hAnsi="Times New Roman" w:cs="Times New Roman"/>
+          <w:bCs/>
+          <w:sz w:val="24"/>
+          <w:szCs w:val="24"/>
+          <w:lang w:eastAsia="pt-BR"/>
+        </w:rPr>
+        <w:t xml:space="preserve"> executada. O sistema Operacional sendo o </w:t>
       </w:r>
       <w:r>
         <w:rPr>
@@ -2987,7 +3195,9 @@
       <w:r>
         <w:rPr>
           <w:noProof/>
-        </w:rPr>
+          <w:lang w:eastAsia="pt-BR"/>
+        </w:rPr>
+        <w:lastRenderedPageBreak/>
         <w:drawing>
           <wp:inline distT="0" distB="0" distL="0" distR="0" wp14:anchorId="6707774C" wp14:editId="044D1E55">
             <wp:extent cx="5785757" cy="3657600"/>
@@ -3187,7 +3397,7 @@
 </file>
 
 <file path=word/numbering.xml><?xml version="1.0" encoding="utf-8"?>
-<w:numbering xmlns:wpc="http://schemas.microsoft.com/office/word/2010/wordprocessingCanvas" xmlns:cx="http://schemas.microsoft.com/office/drawing/2014/chartex" xmlns:cx1="http://schemas.microsoft.com/office/drawing/2015/9/8/chartex" xmlns:cx2="http://schemas.microsoft.com/office/drawing/2015/10/21/chartex" xmlns:cx3="http://schemas.microsoft.com/office/drawing/2016/5/9/chartex" xmlns:cx4="http://schemas.microsoft.com/office/drawing/2016/5/10/chartex" xmlns:cx5="http://schemas.microsoft.com/office/drawing/2016/5/11/chartex" xmlns:cx6="http://schemas.microsoft.com/office/drawing/2016/5/12/chartex" xmlns:cx7="http://schemas.microsoft.com/office/drawing/2016/5/13/chartex" xmlns:cx8="http://schemas.microsoft.com/office/drawing/2016/5/14/chartex" xmlns:mc="http://schemas.openxmlformats.org/markup-compatibility/2006" xmlns:aink="http://schemas.microsoft.com/office/drawing/2016/ink" xmlns:am3d="http://schemas.microsoft.com/office/drawing/2017/model3d" xmlns:o="urn:schemas-microsoft-com:office:office" xmlns:oel="http://schemas.microsoft.com/office/2019/extlst" xmlns:r="http://schemas.openxmlformats.org/officeDocument/2006/relationships" xmlns:m="http://schemas.openxmlformats.org/officeDocument/2006/math" xmlns:v="urn:schemas-microsoft-com:vml" xmlns:wp14="http://schemas.microsoft.com/office/word/2010/wordprocessingDrawing" xmlns:wp="http://schemas.openxmlformats.org/drawingml/2006/wordprocessingDrawing" xmlns:w10="urn:schemas-microsoft-com:office:word" xmlns:w="http://schemas.openxmlformats.org/wordprocessingml/2006/main" xmlns:w14="http://schemas.microsoft.com/office/word/2010/wordml" xmlns:w15="http://schemas.microsoft.com/office/word/2012/wordml" xmlns:w16cex="http://schemas.microsoft.com/office/word/2018/wordml/cex" xmlns:w16cid="http://schemas.microsoft.com/office/word/2016/wordml/cid" xmlns:w16="http://schemas.microsoft.com/office/word/2018/wordml" xmlns:w16sdtdh="http://schemas.microsoft.com/office/word/2020/wordml/sdtdatahash" xmlns:w16se="http://schemas.microsoft.com/office/word/2015/wordml/symex" xmlns:wpg="http://schemas.microsoft.com/office/word/2010/wordprocessingGroup" xmlns:wpi="http://schemas.microsoft.com/office/word/2010/wordprocessingInk" xmlns:wne="http://schemas.microsoft.com/office/word/2006/wordml" xmlns:wps="http://schemas.microsoft.com/office/word/2010/wordprocessingShape" mc:Ignorable="w14 w15 w16se w16cid w16 w16cex w16sdtdh wp14">
+<w:numbering xmlns:wpc="http://schemas.microsoft.com/office/word/2010/wordprocessingCanvas" xmlns:mc="http://schemas.openxmlformats.org/markup-compatibility/2006" xmlns:o="urn:schemas-microsoft-com:office:office" xmlns:r="http://schemas.openxmlformats.org/officeDocument/2006/relationships" xmlns:m="http://schemas.openxmlformats.org/officeDocument/2006/math" xmlns:v="urn:schemas-microsoft-com:vml" xmlns:wp14="http://schemas.microsoft.com/office/word/2010/wordprocessingDrawing" xmlns:wp="http://schemas.openxmlformats.org/drawingml/2006/wordprocessingDrawing" xmlns:w10="urn:schemas-microsoft-com:office:word" xmlns:w="http://schemas.openxmlformats.org/wordprocessingml/2006/main" xmlns:w14="http://schemas.microsoft.com/office/word/2010/wordml" xmlns:w15="http://schemas.microsoft.com/office/word/2012/wordml" xmlns:wpg="http://schemas.microsoft.com/office/word/2010/wordprocessingGroup" xmlns:wpi="http://schemas.microsoft.com/office/word/2010/wordprocessingInk" xmlns:wne="http://schemas.microsoft.com/office/word/2006/wordml" xmlns:wps="http://schemas.microsoft.com/office/word/2010/wordprocessingShape" mc:Ignorable="w14 w15 wp14">
   <w:abstractNum w:abstractNumId="0" w15:restartNumberingAfterBreak="0">
     <w:nsid w:val="034F29B3"/>
     <w:multiLevelType w:val="hybridMultilevel"/>
@@ -3456,20 +3666,20 @@
       </w:pPr>
     </w:lvl>
   </w:abstractNum>
-  <w:num w:numId="1" w16cid:durableId="1515420451">
+  <w:num w:numId="1">
     <w:abstractNumId w:val="0"/>
   </w:num>
-  <w:num w:numId="2" w16cid:durableId="781386470">
+  <w:num w:numId="2">
     <w:abstractNumId w:val="2"/>
   </w:num>
-  <w:num w:numId="3" w16cid:durableId="5134668">
+  <w:num w:numId="3">
     <w:abstractNumId w:val="1"/>
   </w:num>
 </w:numbering>
 </file>
 
 <file path=word/styles.xml><?xml version="1.0" encoding="utf-8"?>
-<w:styles xmlns:mc="http://schemas.openxmlformats.org/markup-compatibility/2006" xmlns:r="http://schemas.openxmlformats.org/officeDocument/2006/relationships" xmlns:w="http://schemas.openxmlformats.org/wordprocessingml/2006/main" xmlns:w14="http://schemas.microsoft.com/office/word/2010/wordml" xmlns:w15="http://schemas.microsoft.com/office/word/2012/wordml" xmlns:w16cex="http://schemas.microsoft.com/office/word/2018/wordml/cex" xmlns:w16cid="http://schemas.microsoft.com/office/word/2016/wordml/cid" xmlns:w16="http://schemas.microsoft.com/office/word/2018/wordml" xmlns:w16sdtdh="http://schemas.microsoft.com/office/word/2020/wordml/sdtdatahash" xmlns:w16se="http://schemas.microsoft.com/office/word/2015/wordml/symex" mc:Ignorable="w14 w15 w16se w16cid w16 w16cex w16sdtdh">
+<w:styles xmlns:mc="http://schemas.openxmlformats.org/markup-compatibility/2006" xmlns:r="http://schemas.openxmlformats.org/officeDocument/2006/relationships" xmlns:w="http://schemas.openxmlformats.org/wordprocessingml/2006/main" xmlns:w14="http://schemas.microsoft.com/office/word/2010/wordml" xmlns:w15="http://schemas.microsoft.com/office/word/2012/wordml" mc:Ignorable="w14 w15">
   <w:docDefaults>
     <w:rPrDefault>
       <w:rPr>
@@ -3485,7 +3695,7 @@
       </w:pPr>
     </w:pPrDefault>
   </w:docDefaults>
-  <w:latentStyles w:defLockedState="0" w:defUIPriority="99" w:defSemiHidden="0" w:defUnhideWhenUsed="0" w:defQFormat="0" w:count="376">
+  <w:latentStyles w:defLockedState="0" w:defUIPriority="99" w:defSemiHidden="0" w:defUnhideWhenUsed="0" w:defQFormat="0" w:count="371">
     <w:lsdException w:name="Normal" w:uiPriority="0" w:qFormat="1"/>
     <w:lsdException w:name="heading 1" w:uiPriority="9" w:qFormat="1"/>
     <w:lsdException w:name="heading 2" w:semiHidden="1" w:uiPriority="0" w:unhideWhenUsed="1" w:qFormat="1"/>
@@ -3591,6 +3801,7 @@
     <w:lsdException w:name="HTML Sample" w:semiHidden="1" w:unhideWhenUsed="1"/>
     <w:lsdException w:name="HTML Typewriter" w:semiHidden="1" w:unhideWhenUsed="1"/>
     <w:lsdException w:name="HTML Variable" w:semiHidden="1" w:unhideWhenUsed="1"/>
+    <w:lsdException w:name="Normal Table" w:semiHidden="1" w:unhideWhenUsed="1"/>
     <w:lsdException w:name="annotation subject" w:semiHidden="1" w:unhideWhenUsed="1"/>
     <w:lsdException w:name="No List" w:semiHidden="1" w:unhideWhenUsed="1"/>
     <w:lsdException w:name="Outline List 1" w:semiHidden="1" w:unhideWhenUsed="1"/>
@@ -3633,8 +3844,11 @@
     <w:lsdException w:name="Table Contemporary" w:semiHidden="1" w:unhideWhenUsed="1"/>
     <w:lsdException w:name="Table Elegant" w:semiHidden="1" w:unhideWhenUsed="1"/>
     <w:lsdException w:name="Table Professional" w:semiHidden="1" w:unhideWhenUsed="1"/>
+    <w:lsdException w:name="Table Subtle 1" w:semiHidden="1" w:unhideWhenUsed="1"/>
     <w:lsdException w:name="Table Subtle 2" w:semiHidden="1" w:unhideWhenUsed="1"/>
     <w:lsdException w:name="Table Web 1" w:semiHidden="1" w:unhideWhenUsed="1"/>
+    <w:lsdException w:name="Table Web 2" w:semiHidden="1" w:unhideWhenUsed="1"/>
+    <w:lsdException w:name="Table Web 3" w:semiHidden="1" w:unhideWhenUsed="1"/>
     <w:lsdException w:name="Balloon Text" w:semiHidden="1" w:unhideWhenUsed="1"/>
     <w:lsdException w:name="Table Grid" w:uiPriority="39"/>
     <w:lsdException w:name="Table Theme" w:semiHidden="1" w:unhideWhenUsed="1"/>
@@ -3853,11 +4067,6 @@
     <w:lsdException w:name="List Table 5 Dark Accent 6" w:uiPriority="50"/>
     <w:lsdException w:name="List Table 6 Colorful Accent 6" w:uiPriority="51"/>
     <w:lsdException w:name="List Table 7 Colorful Accent 6" w:uiPriority="52"/>
-    <w:lsdException w:name="Mention" w:semiHidden="1" w:unhideWhenUsed="1"/>
-    <w:lsdException w:name="Smart Hyperlink" w:semiHidden="1" w:unhideWhenUsed="1"/>
-    <w:lsdException w:name="Hashtag" w:semiHidden="1" w:unhideWhenUsed="1"/>
-    <w:lsdException w:name="Unresolved Mention" w:semiHidden="1" w:unhideWhenUsed="1"/>
-    <w:lsdException w:name="Smart Link" w:semiHidden="1" w:unhideWhenUsed="1"/>
   </w:latentStyles>
   <w:style w:type="paragraph" w:default="1" w:styleId="Normal">
     <w:name w:val="Normal"/>

</xml_diff>

<commit_message>
feat: banco de dados arrumado e cidade adicionada
</commit_message>
<xml_diff>
--- a/Sistemas Distribuidos Deu Pet.docx
+++ b/Sistemas Distribuidos Deu Pet.docx
@@ -230,16 +230,7 @@
           <w:sz w:val="24"/>
           <w:lang w:eastAsia="pt-BR"/>
         </w:rPr>
-        <w:t xml:space="preserve"> </w:t>
-      </w:r>
-      <w:r>
-        <w:rPr>
-          <w:rFonts w:ascii="Times New Roman" w:eastAsia="Times New Roman" w:hAnsi="Times New Roman" w:cs="Times New Roman"/>
-          <w:bCs/>
-          <w:sz w:val="24"/>
-          <w:lang w:eastAsia="pt-BR"/>
-        </w:rPr>
-        <w:t>(</w:t>
+        <w:t xml:space="preserve"> (</w:t>
       </w:r>
       <w:r>
         <w:rPr>
@@ -1652,6 +1643,10 @@
         <w:keepNext/>
       </w:pPr>
       <w:r>
+        <w:rPr>
+          <w:noProof/>
+          <w:lang w:eastAsia="pt-BR"/>
+        </w:rPr>
         <w:lastRenderedPageBreak/>
         <w:drawing>
           <wp:inline distT="0" distB="0" distL="0" distR="0" wp14:anchorId="516BD3A3" wp14:editId="296724A4">
@@ -2957,19 +2952,7 @@
           <w:szCs w:val="24"/>
           <w:lang w:eastAsia="pt-BR"/>
         </w:rPr>
-        <w:t>é onde a compon</w:t>
-      </w:r>
-      <w:bookmarkStart w:id="0" w:name="_GoBack"/>
-      <w:bookmarkEnd w:id="0"/>
-      <w:r>
-        <w:rPr>
-          <w:rFonts w:ascii="Times New Roman" w:eastAsia="Times New Roman" w:hAnsi="Times New Roman" w:cs="Times New Roman"/>
-          <w:bCs/>
-          <w:sz w:val="24"/>
-          <w:szCs w:val="24"/>
-          <w:lang w:eastAsia="pt-BR"/>
-        </w:rPr>
-        <w:t>ente servidora será</w:t>
+        <w:t>é onde a componente servidora será</w:t>
       </w:r>
       <w:r>
         <w:rPr>
@@ -3182,6 +3165,177 @@
     </w:p>
     <w:p>
       <w:pPr>
+        <w:pStyle w:val="PargrafodaLista"/>
+        <w:spacing w:after="240" w:line="360" w:lineRule="auto"/>
+        <w:jc w:val="both"/>
+        <w:rPr>
+          <w:rFonts w:ascii="Times New Roman" w:eastAsia="Times New Roman" w:hAnsi="Times New Roman" w:cs="Times New Roman"/>
+          <w:bCs/>
+          <w:sz w:val="24"/>
+          <w:szCs w:val="24"/>
+          <w:lang w:eastAsia="pt-BR"/>
+        </w:rPr>
+      </w:pPr>
+    </w:p>
+    <w:p>
+      <w:pPr>
+        <w:pStyle w:val="PargrafodaLista"/>
+        <w:spacing w:after="240" w:line="360" w:lineRule="auto"/>
+        <w:jc w:val="both"/>
+        <w:rPr>
+          <w:rFonts w:ascii="Times New Roman" w:eastAsia="Times New Roman" w:hAnsi="Times New Roman" w:cs="Times New Roman"/>
+          <w:bCs/>
+          <w:sz w:val="24"/>
+          <w:szCs w:val="24"/>
+          <w:lang w:eastAsia="pt-BR"/>
+        </w:rPr>
+      </w:pPr>
+    </w:p>
+    <w:p>
+      <w:pPr>
+        <w:pStyle w:val="PargrafodaLista"/>
+        <w:spacing w:after="240" w:line="360" w:lineRule="auto"/>
+        <w:jc w:val="both"/>
+        <w:rPr>
+          <w:rFonts w:ascii="Times New Roman" w:eastAsia="Times New Roman" w:hAnsi="Times New Roman" w:cs="Times New Roman"/>
+          <w:bCs/>
+          <w:sz w:val="24"/>
+          <w:szCs w:val="24"/>
+          <w:lang w:eastAsia="pt-BR"/>
+        </w:rPr>
+      </w:pPr>
+    </w:p>
+    <w:p>
+      <w:pPr>
+        <w:pStyle w:val="PargrafodaLista"/>
+        <w:spacing w:after="240" w:line="360" w:lineRule="auto"/>
+        <w:jc w:val="both"/>
+        <w:rPr>
+          <w:rFonts w:ascii="Times New Roman" w:eastAsia="Times New Roman" w:hAnsi="Times New Roman" w:cs="Times New Roman"/>
+          <w:bCs/>
+          <w:sz w:val="24"/>
+          <w:szCs w:val="24"/>
+          <w:lang w:eastAsia="pt-BR"/>
+        </w:rPr>
+      </w:pPr>
+    </w:p>
+    <w:p>
+      <w:pPr>
+        <w:pStyle w:val="PargrafodaLista"/>
+        <w:spacing w:after="240" w:line="360" w:lineRule="auto"/>
+        <w:jc w:val="both"/>
+        <w:rPr>
+          <w:rFonts w:ascii="Times New Roman" w:eastAsia="Times New Roman" w:hAnsi="Times New Roman" w:cs="Times New Roman"/>
+          <w:bCs/>
+          <w:sz w:val="24"/>
+          <w:szCs w:val="24"/>
+          <w:lang w:eastAsia="pt-BR"/>
+        </w:rPr>
+      </w:pPr>
+    </w:p>
+    <w:p>
+      <w:pPr>
+        <w:pStyle w:val="PargrafodaLista"/>
+        <w:spacing w:after="240" w:line="360" w:lineRule="auto"/>
+        <w:jc w:val="both"/>
+        <w:rPr>
+          <w:rFonts w:ascii="Times New Roman" w:eastAsia="Times New Roman" w:hAnsi="Times New Roman" w:cs="Times New Roman"/>
+          <w:bCs/>
+          <w:sz w:val="24"/>
+          <w:szCs w:val="24"/>
+          <w:lang w:eastAsia="pt-BR"/>
+        </w:rPr>
+      </w:pPr>
+    </w:p>
+    <w:p>
+      <w:pPr>
+        <w:pStyle w:val="PargrafodaLista"/>
+        <w:spacing w:after="240" w:line="360" w:lineRule="auto"/>
+        <w:jc w:val="both"/>
+        <w:rPr>
+          <w:rFonts w:ascii="Times New Roman" w:eastAsia="Times New Roman" w:hAnsi="Times New Roman" w:cs="Times New Roman"/>
+          <w:bCs/>
+          <w:sz w:val="24"/>
+          <w:szCs w:val="24"/>
+          <w:lang w:eastAsia="pt-BR"/>
+        </w:rPr>
+      </w:pPr>
+    </w:p>
+    <w:p>
+      <w:pPr>
+        <w:pStyle w:val="PargrafodaLista"/>
+        <w:spacing w:after="240" w:line="360" w:lineRule="auto"/>
+        <w:jc w:val="both"/>
+        <w:rPr>
+          <w:rFonts w:ascii="Times New Roman" w:eastAsia="Times New Roman" w:hAnsi="Times New Roman" w:cs="Times New Roman"/>
+          <w:bCs/>
+          <w:color w:val="FF0000"/>
+          <w:sz w:val="24"/>
+          <w:szCs w:val="24"/>
+          <w:lang w:eastAsia="pt-BR"/>
+        </w:rPr>
+      </w:pPr>
+      <w:r>
+        <w:rPr>
+          <w:rFonts w:ascii="Times New Roman" w:eastAsia="Times New Roman" w:hAnsi="Times New Roman" w:cs="Times New Roman"/>
+          <w:bCs/>
+          <w:color w:val="FF0000"/>
+          <w:sz w:val="24"/>
+          <w:szCs w:val="24"/>
+          <w:lang w:eastAsia="pt-BR"/>
+        </w:rPr>
+        <w:lastRenderedPageBreak/>
+        <w:t>(</w:t>
+      </w:r>
+      <w:r>
+        <w:rPr>
+          <w:rFonts w:ascii="Times New Roman" w:eastAsia="Times New Roman" w:hAnsi="Times New Roman" w:cs="Times New Roman"/>
+          <w:bCs/>
+          <w:color w:val="FF0000"/>
+          <w:sz w:val="24"/>
+          <w:szCs w:val="24"/>
+          <w:lang w:eastAsia="pt-BR"/>
+        </w:rPr>
+        <w:t>LEMBRETE</w:t>
+      </w:r>
+      <w:r>
+        <w:rPr>
+          <w:rFonts w:ascii="Times New Roman" w:eastAsia="Times New Roman" w:hAnsi="Times New Roman" w:cs="Times New Roman"/>
+          <w:bCs/>
+          <w:color w:val="FF0000"/>
+          <w:sz w:val="24"/>
+          <w:szCs w:val="24"/>
+          <w:lang w:eastAsia="pt-BR"/>
+        </w:rPr>
+        <w:t>: REALIZAR CORREÇÃO</w:t>
+      </w:r>
+      <w:r>
+        <w:rPr>
+          <w:rFonts w:ascii="Times New Roman" w:eastAsia="Times New Roman" w:hAnsi="Times New Roman" w:cs="Times New Roman"/>
+          <w:bCs/>
+          <w:color w:val="FF0000"/>
+          <w:sz w:val="24"/>
+          <w:szCs w:val="24"/>
+          <w:lang w:eastAsia="pt-BR"/>
+        </w:rPr>
+        <w:t xml:space="preserve"> DO DIAGRAMA</w:t>
+      </w:r>
+      <w:r>
+        <w:rPr>
+          <w:rFonts w:ascii="Times New Roman" w:eastAsia="Times New Roman" w:hAnsi="Times New Roman" w:cs="Times New Roman"/>
+          <w:bCs/>
+          <w:color w:val="FF0000"/>
+          <w:sz w:val="24"/>
+          <w:szCs w:val="24"/>
+          <w:lang w:eastAsia="pt-BR"/>
+        </w:rPr>
+        <w:t xml:space="preserve"> COM BASE NOS APONTAMENTOS ENVIADOS POR EMAIL PELO PROFESSOR GAVIÃO NO DIA 12/04. ASSIM QUE ARRUMAR RETORNAR À CORREÇÃO PARA O PROFESSOR CONFERIR SE FICOU BOM)</w:t>
+      </w:r>
+      <w:bookmarkStart w:id="0" w:name="_GoBack"/>
+      <w:bookmarkEnd w:id="0"/>
+    </w:p>
+    <w:p>
+      <w:pPr>
         <w:spacing w:after="240" w:line="360" w:lineRule="auto"/>
         <w:jc w:val="both"/>
         <w:rPr>
@@ -3197,7 +3351,6 @@
           <w:noProof/>
           <w:lang w:eastAsia="pt-BR"/>
         </w:rPr>
-        <w:lastRenderedPageBreak/>
         <w:drawing>
           <wp:inline distT="0" distB="0" distL="0" distR="0" wp14:anchorId="6707774C" wp14:editId="044D1E55">
             <wp:extent cx="5785757" cy="3657600"/>

</xml_diff>